<commit_message>
1.1.dodate liste za slike
1.1.dodate liste za slike i fusnote
</commit_message>
<xml_diff>
--- a/Master-Rad/Master rad 1.1.docx
+++ b/Master-Rad/Master rad 1.1.docx
@@ -1167,7 +1167,7 @@
         <w:spacing w:line="360" w:lineRule="auto"/>
         <w:jc w:val="both"/>
       </w:pPr>
-      <w:bookmarkStart w:id="0" w:name="_Toc525508595"/>
+      <w:bookmarkStart w:id="0" w:name="_Toc525981168"/>
       <w:r>
         <w:lastRenderedPageBreak/>
         <w:t>Apstrakt</w:t>
@@ -1324,7 +1324,7 @@
         <w:spacing w:line="360" w:lineRule="auto"/>
         <w:jc w:val="both"/>
       </w:pPr>
-      <w:bookmarkStart w:id="1" w:name="_Toc525508596"/>
+      <w:bookmarkStart w:id="1" w:name="_Toc525981169"/>
       <w:r>
         <w:t>Abstract</w:t>
       </w:r>
@@ -1378,19 +1378,8 @@
         <w:jc w:val="both"/>
       </w:pPr>
       <w:r>
-        <w:lastRenderedPageBreak/>
         <w:br w:type="page"/>
       </w:r>
-    </w:p>
-    <w:p>
-      <w:pPr>
-        <w:spacing w:line="360" w:lineRule="auto"/>
-        <w:jc w:val="both"/>
-        <w:rPr>
-          <w:sz w:val="28"/>
-          <w:szCs w:val="28"/>
-        </w:rPr>
-      </w:pPr>
       <w:r>
         <w:rPr>
           <w:sz w:val="28"/>
@@ -1719,18 +1708,15 @@
           <w:szCs w:val="28"/>
         </w:rPr>
         <w:lastRenderedPageBreak/>
-        <w:t>Lista slika, dijagrama i tabela</w:t>
-      </w:r>
-    </w:p>
-    <w:p>
-      <w:pPr>
-        <w:spacing w:line="360" w:lineRule="auto"/>
-        <w:jc w:val="both"/>
+        <w:t>Lista slika</w:t>
+      </w:r>
+      <w:r>
         <w:rPr>
           <w:sz w:val="28"/>
           <w:szCs w:val="28"/>
         </w:rPr>
-      </w:pPr>
+        <w:t xml:space="preserve"> i dijagrama</w:t>
+      </w:r>
     </w:p>
     <w:p>
       <w:pPr>
@@ -1754,12 +1740,393 @@
     </w:p>
     <w:p>
       <w:pPr>
-        <w:spacing w:line="360" w:lineRule="auto"/>
-        <w:jc w:val="both"/>
-      </w:pPr>
-      <w:r>
-        <w:br w:type="page"/>
-      </w:r>
+        <w:pStyle w:val="ListParagraph"/>
+        <w:numPr>
+          <w:ilvl w:val="0"/>
+          <w:numId w:val="26"/>
+        </w:numPr>
+        <w:spacing w:line="360" w:lineRule="auto"/>
+        <w:jc w:val="both"/>
+        <w:rPr>
+          <w:sz w:val="28"/>
+          <w:szCs w:val="28"/>
+        </w:rPr>
+      </w:pPr>
+      <w:r>
+        <w:t>Slika 3.2.1. Skup reči u nizu predstanja recnik, dok skup svih rečnika čini jezik</w:t>
+      </w:r>
+    </w:p>
+    <w:p>
+      <w:pPr>
+        <w:pStyle w:val="ListParagraph"/>
+        <w:numPr>
+          <w:ilvl w:val="0"/>
+          <w:numId w:val="26"/>
+        </w:numPr>
+        <w:spacing w:line="360" w:lineRule="auto"/>
+      </w:pPr>
+      <w:r>
+        <w:t>Dijagram 3.3.1. Zip-ov zakon distribucije reči u prirodnom jeziku</w:t>
+      </w:r>
+    </w:p>
+    <w:p>
+      <w:pPr>
+        <w:pStyle w:val="ListParagraph"/>
+        <w:numPr>
+          <w:ilvl w:val="0"/>
+          <w:numId w:val="26"/>
+        </w:numPr>
+        <w:spacing w:line="360" w:lineRule="auto"/>
+        <w:jc w:val="both"/>
+        <w:rPr>
+          <w:sz w:val="28"/>
+          <w:szCs w:val="28"/>
+        </w:rPr>
+      </w:pPr>
+      <w:r>
+        <w:t>Slika 3.4.1. Razlika između sistema za preporuku zasnovanog na sadradnji u odnosu na onog zadnovanog na sadržaju</w:t>
+      </w:r>
+    </w:p>
+    <w:p>
+      <w:pPr>
+        <w:pStyle w:val="ListParagraph"/>
+        <w:numPr>
+          <w:ilvl w:val="0"/>
+          <w:numId w:val="26"/>
+        </w:numPr>
+        <w:spacing w:line="360" w:lineRule="auto"/>
+        <w:jc w:val="both"/>
+        <w:rPr>
+          <w:sz w:val="28"/>
+          <w:szCs w:val="28"/>
+        </w:rPr>
+      </w:pPr>
+      <w:r>
+        <w:t>Slika 3.4.2.1. Poređenje klasifikacije i sistema zasnovanog na saradnji</w:t>
+      </w:r>
+    </w:p>
+    <w:p>
+      <w:pPr>
+        <w:pStyle w:val="ListParagraph"/>
+        <w:numPr>
+          <w:ilvl w:val="0"/>
+          <w:numId w:val="26"/>
+        </w:numPr>
+        <w:spacing w:line="360" w:lineRule="auto"/>
+        <w:jc w:val="both"/>
+        <w:rPr>
+          <w:sz w:val="28"/>
+          <w:szCs w:val="28"/>
+        </w:rPr>
+      </w:pPr>
+      <w:r>
+        <w:t>Dijagram 3.5.1.Količina pretrage na Google.com na godišnjem nivou</w:t>
+      </w:r>
+    </w:p>
+    <w:p>
+      <w:pPr>
+        <w:pStyle w:val="ListParagraph"/>
+        <w:numPr>
+          <w:ilvl w:val="0"/>
+          <w:numId w:val="26"/>
+        </w:numPr>
+        <w:spacing w:line="360" w:lineRule="auto"/>
+        <w:jc w:val="both"/>
+        <w:rPr>
+          <w:sz w:val="28"/>
+          <w:szCs w:val="28"/>
+        </w:rPr>
+      </w:pPr>
+      <w:r>
+        <w:t>Slika 3.6.1. Oređivanje sličnosti između dokumenata na osnovu cosinusa njihovih vektorski reprezentacija</w:t>
+      </w:r>
+    </w:p>
+    <w:p>
+      <w:pPr>
+        <w:pStyle w:val="ListParagraph"/>
+        <w:numPr>
+          <w:ilvl w:val="0"/>
+          <w:numId w:val="26"/>
+        </w:numPr>
+        <w:spacing w:before="60" w:after="60" w:line="360" w:lineRule="auto"/>
+        <w:textAlignment w:val="baseline"/>
+        <w:rPr>
+          <w:rFonts w:ascii="inherit" w:hAnsi="inherit" w:cs="Arial"/>
+        </w:rPr>
+      </w:pPr>
+      <w:r>
+        <w:rPr>
+          <w:rFonts w:ascii="inherit" w:hAnsi="inherit" w:cs="Arial"/>
+        </w:rPr>
+        <w:t>Slika 4.1.1. Prikaz uzorka podataka sa “dice.com” takmi</w:t>
+      </w:r>
+      <w:r>
+        <w:rPr>
+          <w:rFonts w:ascii="inherit" w:hAnsi="inherit" w:cs="Arial"/>
+        </w:rPr>
+        <w:t>čenja</w:t>
+      </w:r>
+    </w:p>
+    <w:p>
+      <w:pPr>
+        <w:pStyle w:val="ListParagraph"/>
+        <w:numPr>
+          <w:ilvl w:val="0"/>
+          <w:numId w:val="26"/>
+        </w:numPr>
+        <w:spacing w:before="60" w:after="60" w:line="360" w:lineRule="auto"/>
+        <w:textAlignment w:val="baseline"/>
+        <w:rPr>
+          <w:rFonts w:ascii="inherit" w:hAnsi="inherit" w:cs="Arial"/>
+        </w:rPr>
+      </w:pPr>
+      <w:r>
+        <w:t>Dijagram 4.1.2. Najtraženiji poslovi koji su u ponudi</w:t>
+      </w:r>
+    </w:p>
+    <w:p>
+      <w:pPr>
+        <w:pStyle w:val="ListParagraph"/>
+        <w:numPr>
+          <w:ilvl w:val="0"/>
+          <w:numId w:val="26"/>
+        </w:numPr>
+        <w:spacing w:line="360" w:lineRule="auto"/>
+      </w:pPr>
+      <w:r>
+        <w:t>Dijagram 4.1.3. Kompanije sa najvećim brojem otvorenih mesta</w:t>
+      </w:r>
+    </w:p>
+    <w:p>
+      <w:pPr>
+        <w:pStyle w:val="ListParagraph"/>
+        <w:numPr>
+          <w:ilvl w:val="0"/>
+          <w:numId w:val="26"/>
+        </w:numPr>
+        <w:spacing w:line="360" w:lineRule="auto"/>
+      </w:pPr>
+      <w:r>
+        <w:t>Slika 4.1.4. Države sa najvecim brojem otvorenih mesta</w:t>
+      </w:r>
+    </w:p>
+    <w:p>
+      <w:pPr>
+        <w:pStyle w:val="ListParagraph"/>
+        <w:numPr>
+          <w:ilvl w:val="0"/>
+          <w:numId w:val="26"/>
+        </w:numPr>
+        <w:spacing w:line="360" w:lineRule="auto"/>
+      </w:pPr>
+      <w:r>
+        <w:t>Slika 4.1.5. Veštine i opis posla nakon primene mašinske obrade prirodnog jezika</w:t>
+      </w:r>
+    </w:p>
+    <w:p>
+      <w:pPr>
+        <w:pStyle w:val="ListParagraph"/>
+        <w:numPr>
+          <w:ilvl w:val="0"/>
+          <w:numId w:val="26"/>
+        </w:numPr>
+        <w:spacing w:line="360" w:lineRule="auto"/>
+      </w:pPr>
+      <w:r>
+        <w:t>Slika 4.1.6. TF-iDF urađen nad opisom posla</w:t>
+      </w:r>
+    </w:p>
+    <w:p>
+      <w:pPr>
+        <w:pStyle w:val="ListParagraph"/>
+        <w:numPr>
+          <w:ilvl w:val="0"/>
+          <w:numId w:val="26"/>
+        </w:numPr>
+        <w:spacing w:line="360" w:lineRule="auto"/>
+      </w:pPr>
+      <w:r>
+        <w:t>Slika 4.1.7. TF-iDF urađen nad veštinama</w:t>
+      </w:r>
+    </w:p>
+    <w:p>
+      <w:pPr>
+        <w:pStyle w:val="ListParagraph"/>
+        <w:numPr>
+          <w:ilvl w:val="0"/>
+          <w:numId w:val="26"/>
+        </w:numPr>
+        <w:spacing w:line="360" w:lineRule="auto"/>
+      </w:pPr>
+      <w:r>
+        <w:t>Slika 4.1.8. Poslovi koji su najsličniji na osnovu veština</w:t>
+      </w:r>
+    </w:p>
+    <w:p>
+      <w:pPr>
+        <w:pStyle w:val="ListParagraph"/>
+        <w:numPr>
+          <w:ilvl w:val="0"/>
+          <w:numId w:val="26"/>
+        </w:numPr>
+        <w:spacing w:line="360" w:lineRule="auto"/>
+      </w:pPr>
+      <w:r>
+        <w:t>Slika 4.1.9. Iterakcije korisnika sa otvorenim poslovnim pozicijama</w:t>
+      </w:r>
+    </w:p>
+    <w:p>
+      <w:pPr>
+        <w:pStyle w:val="ListParagraph"/>
+        <w:numPr>
+          <w:ilvl w:val="0"/>
+          <w:numId w:val="26"/>
+        </w:numPr>
+        <w:spacing w:line="360" w:lineRule="auto"/>
+      </w:pPr>
+      <w:r>
+        <w:t>Slika 4.1.10. Diskretizacija korisničkih interakcija</w:t>
+      </w:r>
+    </w:p>
+    <w:p>
+      <w:pPr>
+        <w:pStyle w:val="ListParagraph"/>
+        <w:numPr>
+          <w:ilvl w:val="0"/>
+          <w:numId w:val="26"/>
+        </w:numPr>
+        <w:spacing w:line="360" w:lineRule="auto"/>
+      </w:pPr>
+      <w:r>
+        <w:t>Slika 4.1.11. Korisnici sa preko 25 interakcija</w:t>
+      </w:r>
+    </w:p>
+    <w:p>
+      <w:pPr>
+        <w:pStyle w:val="ListParagraph"/>
+        <w:numPr>
+          <w:ilvl w:val="0"/>
+          <w:numId w:val="26"/>
+        </w:numPr>
+        <w:spacing w:line="360" w:lineRule="auto"/>
+      </w:pPr>
+      <w:r>
+        <w:t>Slika 4.1.12. Interakcije sa preko 25 interakcije od strane korisnika</w:t>
+      </w:r>
+    </w:p>
+    <w:p>
+      <w:pPr>
+        <w:pStyle w:val="ListParagraph"/>
+        <w:numPr>
+          <w:ilvl w:val="0"/>
+          <w:numId w:val="26"/>
+        </w:numPr>
+        <w:spacing w:line="360" w:lineRule="auto"/>
+      </w:pPr>
+      <w:r>
+        <w:t>Slika 4.1.13.</w:t>
+      </w:r>
+      <w:r>
+        <w:t xml:space="preserve"> </w:t>
+      </w:r>
+      <w:r>
+        <w:t>Uravnotežena raspodela interakcija</w:t>
+      </w:r>
+    </w:p>
+    <w:p>
+      <w:pPr>
+        <w:pStyle w:val="ListParagraph"/>
+        <w:numPr>
+          <w:ilvl w:val="0"/>
+          <w:numId w:val="26"/>
+        </w:numPr>
+        <w:spacing w:line="360" w:lineRule="auto"/>
+      </w:pPr>
+      <w:r>
+        <w:t>Slika 4.1.14. Preciznost sistema za preporuku</w:t>
+      </w:r>
+    </w:p>
+    <w:p>
+      <w:pPr>
+        <w:pStyle w:val="ListParagraph"/>
+        <w:numPr>
+          <w:ilvl w:val="0"/>
+          <w:numId w:val="26"/>
+        </w:numPr>
+        <w:spacing w:line="360" w:lineRule="auto"/>
+      </w:pPr>
+      <w:r>
+        <w:t>Slika 4.1.15. 20 poslova sa kojima je korisnik zaista imao interakciju</w:t>
+      </w:r>
+    </w:p>
+    <w:p>
+      <w:pPr>
+        <w:pStyle w:val="ListParagraph"/>
+        <w:numPr>
+          <w:ilvl w:val="0"/>
+          <w:numId w:val="26"/>
+        </w:numPr>
+        <w:spacing w:line="360" w:lineRule="auto"/>
+      </w:pPr>
+      <w:r>
+        <w:t>Slika 4.1.16. 20 poslova preporučenih sistemom za preporuku</w:t>
+      </w:r>
+    </w:p>
+    <w:p>
+      <w:pPr>
+        <w:pStyle w:val="ListParagraph"/>
+        <w:spacing w:before="60" w:after="60"/>
+        <w:textAlignment w:val="baseline"/>
+        <w:rPr>
+          <w:rFonts w:ascii="inherit" w:hAnsi="inherit" w:cs="Arial"/>
+        </w:rPr>
+      </w:pPr>
+    </w:p>
+    <w:p>
+      <w:pPr>
+        <w:spacing w:line="360" w:lineRule="auto"/>
+        <w:jc w:val="center"/>
+        <w:rPr>
+          <w:sz w:val="28"/>
+          <w:szCs w:val="28"/>
+        </w:rPr>
+      </w:pPr>
+    </w:p>
+    <w:p>
+      <w:pPr>
+        <w:spacing w:line="360" w:lineRule="auto"/>
+        <w:jc w:val="both"/>
+        <w:rPr>
+          <w:sz w:val="28"/>
+          <w:szCs w:val="28"/>
+        </w:rPr>
+      </w:pPr>
+    </w:p>
+    <w:p>
+      <w:pPr>
+        <w:spacing w:line="360" w:lineRule="auto"/>
+        <w:jc w:val="both"/>
+        <w:rPr>
+          <w:sz w:val="28"/>
+          <w:szCs w:val="28"/>
+        </w:rPr>
+      </w:pPr>
+    </w:p>
+    <w:p>
+      <w:pPr>
+        <w:spacing w:line="360" w:lineRule="auto"/>
+        <w:jc w:val="both"/>
+        <w:rPr>
+          <w:sz w:val="28"/>
+          <w:szCs w:val="28"/>
+        </w:rPr>
+      </w:pPr>
+    </w:p>
+    <w:p>
+      <w:pPr>
+        <w:spacing w:line="360" w:lineRule="auto"/>
+        <w:jc w:val="both"/>
+      </w:pPr>
     </w:p>
     <w:sdt>
       <w:sdtPr>
@@ -1832,7 +2199,7 @@
           <w:r>
             <w:fldChar w:fldCharType="separate"/>
           </w:r>
-          <w:hyperlink w:anchor="_Toc525508595" w:history="1">
+          <w:hyperlink w:anchor="_Toc525981168" w:history="1">
             <w:r>
               <w:rPr>
                 <w:rStyle w:val="Hyperlink"/>
@@ -1859,7 +2226,7 @@
                 <w:noProof/>
                 <w:webHidden/>
               </w:rPr>
-              <w:instrText xml:space="preserve"> PAGEREF _Toc525508595 \h </w:instrText>
+              <w:instrText xml:space="preserve"> PAGEREF _Toc525981168 \h </w:instrText>
             </w:r>
             <w:r>
               <w:rPr>
@@ -1902,7 +2269,7 @@
               <w:noProof/>
             </w:rPr>
           </w:pPr>
-          <w:hyperlink w:anchor="_Toc525508596" w:history="1">
+          <w:hyperlink w:anchor="_Toc525981169" w:history="1">
             <w:r>
               <w:rPr>
                 <w:rStyle w:val="Hyperlink"/>
@@ -1929,7 +2296,7 @@
                 <w:noProof/>
                 <w:webHidden/>
               </w:rPr>
-              <w:instrText xml:space="preserve"> PAGEREF _Toc525508596 \h </w:instrText>
+              <w:instrText xml:space="preserve"> PAGEREF _Toc525981169 \h </w:instrText>
             </w:r>
             <w:r>
               <w:rPr>
@@ -1972,7 +2339,7 @@
               <w:noProof/>
             </w:rPr>
           </w:pPr>
-          <w:hyperlink w:anchor="_Toc525508597" w:history="1">
+          <w:hyperlink w:anchor="_Toc525981170" w:history="1">
             <w:r>
               <w:rPr>
                 <w:rStyle w:val="Hyperlink"/>
@@ -1999,7 +2366,7 @@
                 <w:noProof/>
                 <w:webHidden/>
               </w:rPr>
-              <w:instrText xml:space="preserve"> PAGEREF _Toc525508597 \h </w:instrText>
+              <w:instrText xml:space="preserve"> PAGEREF _Toc525981170 \h </w:instrText>
             </w:r>
             <w:r>
               <w:rPr>
@@ -2019,7 +2386,7 @@
                 <w:noProof/>
                 <w:webHidden/>
               </w:rPr>
-              <w:t>7</w:t>
+              <w:t>6</w:t>
             </w:r>
             <w:r>
               <w:rPr>
@@ -2046,7 +2413,7 @@
               <w:szCs w:val="24"/>
             </w:rPr>
           </w:pPr>
-          <w:hyperlink w:anchor="_Toc525508598" w:history="1">
+          <w:hyperlink w:anchor="_Toc525981171" w:history="1">
             <w:r>
               <w:rPr>
                 <w:rStyle w:val="Hyperlink"/>
@@ -2091,7 +2458,7 @@
                 <w:noProof/>
                 <w:webHidden/>
               </w:rPr>
-              <w:instrText xml:space="preserve"> PAGEREF _Toc525508598 \h </w:instrText>
+              <w:instrText xml:space="preserve"> PAGEREF _Toc525981171 \h </w:instrText>
             </w:r>
             <w:r>
               <w:rPr>
@@ -2111,7 +2478,7 @@
                 <w:noProof/>
                 <w:webHidden/>
               </w:rPr>
-              <w:t>7</w:t>
+              <w:t>6</w:t>
             </w:r>
             <w:r>
               <w:rPr>
@@ -2138,7 +2505,7 @@
               <w:szCs w:val="24"/>
             </w:rPr>
           </w:pPr>
-          <w:hyperlink w:anchor="_Toc525508599" w:history="1">
+          <w:hyperlink w:anchor="_Toc525981172" w:history="1">
             <w:r>
               <w:rPr>
                 <w:rStyle w:val="Hyperlink"/>
@@ -2183,7 +2550,7 @@
                 <w:noProof/>
                 <w:webHidden/>
               </w:rPr>
-              <w:instrText xml:space="preserve"> PAGEREF _Toc525508599 \h </w:instrText>
+              <w:instrText xml:space="preserve"> PAGEREF _Toc525981172 \h </w:instrText>
             </w:r>
             <w:r>
               <w:rPr>
@@ -2203,7 +2570,7 @@
                 <w:noProof/>
                 <w:webHidden/>
               </w:rPr>
-              <w:t>8</w:t>
+              <w:t>7</w:t>
             </w:r>
             <w:r>
               <w:rPr>
@@ -2230,7 +2597,7 @@
               <w:szCs w:val="24"/>
             </w:rPr>
           </w:pPr>
-          <w:hyperlink w:anchor="_Toc525508600" w:history="1">
+          <w:hyperlink w:anchor="_Toc525981173" w:history="1">
             <w:r>
               <w:rPr>
                 <w:rStyle w:val="Hyperlink"/>
@@ -2275,7 +2642,7 @@
                 <w:noProof/>
                 <w:webHidden/>
               </w:rPr>
-              <w:instrText xml:space="preserve"> PAGEREF _Toc525508600 \h </w:instrText>
+              <w:instrText xml:space="preserve"> PAGEREF _Toc525981173 \h </w:instrText>
             </w:r>
             <w:r>
               <w:rPr>
@@ -2295,7 +2662,7 @@
                 <w:noProof/>
                 <w:webHidden/>
               </w:rPr>
-              <w:t>9</w:t>
+              <w:t>8</w:t>
             </w:r>
             <w:r>
               <w:rPr>
@@ -2322,7 +2689,7 @@
               <w:szCs w:val="24"/>
             </w:rPr>
           </w:pPr>
-          <w:hyperlink w:anchor="_Toc525508601" w:history="1">
+          <w:hyperlink w:anchor="_Toc525981174" w:history="1">
             <w:r>
               <w:rPr>
                 <w:rStyle w:val="Hyperlink"/>
@@ -2367,7 +2734,7 @@
                 <w:noProof/>
                 <w:webHidden/>
               </w:rPr>
-              <w:instrText xml:space="preserve"> PAGEREF _Toc525508601 \h </w:instrText>
+              <w:instrText xml:space="preserve"> PAGEREF _Toc525981174 \h </w:instrText>
             </w:r>
             <w:r>
               <w:rPr>
@@ -2387,7 +2754,7 @@
                 <w:noProof/>
                 <w:webHidden/>
               </w:rPr>
-              <w:t>10</w:t>
+              <w:t>9</w:t>
             </w:r>
             <w:r>
               <w:rPr>
@@ -2410,7 +2777,7 @@
               <w:noProof/>
             </w:rPr>
           </w:pPr>
-          <w:hyperlink w:anchor="_Toc525508602" w:history="1">
+          <w:hyperlink w:anchor="_Toc525981175" w:history="1">
             <w:r>
               <w:rPr>
                 <w:rStyle w:val="Hyperlink"/>
@@ -2437,7 +2804,7 @@
                 <w:noProof/>
                 <w:webHidden/>
               </w:rPr>
-              <w:instrText xml:space="preserve"> PAGEREF _Toc525508602 \h </w:instrText>
+              <w:instrText xml:space="preserve"> PAGEREF _Toc525981175 \h </w:instrText>
             </w:r>
             <w:r>
               <w:rPr>
@@ -2457,7 +2824,7 @@
                 <w:noProof/>
                 <w:webHidden/>
               </w:rPr>
-              <w:t>11</w:t>
+              <w:t>10</w:t>
             </w:r>
             <w:r>
               <w:rPr>
@@ -2484,7 +2851,7 @@
               <w:szCs w:val="24"/>
             </w:rPr>
           </w:pPr>
-          <w:hyperlink w:anchor="_Toc525508603" w:history="1">
+          <w:hyperlink w:anchor="_Toc525981176" w:history="1">
             <w:r>
               <w:rPr>
                 <w:rStyle w:val="Hyperlink"/>
@@ -2529,7 +2896,7 @@
                 <w:noProof/>
                 <w:webHidden/>
               </w:rPr>
-              <w:instrText xml:space="preserve"> PAGEREF _Toc525508603 \h </w:instrText>
+              <w:instrText xml:space="preserve"> PAGEREF _Toc525981176 \h </w:instrText>
             </w:r>
             <w:r>
               <w:rPr>
@@ -2549,7 +2916,7 @@
                 <w:noProof/>
                 <w:webHidden/>
               </w:rPr>
-              <w:t>11</w:t>
+              <w:t>10</w:t>
             </w:r>
             <w:r>
               <w:rPr>
@@ -2576,7 +2943,7 @@
               <w:szCs w:val="24"/>
             </w:rPr>
           </w:pPr>
-          <w:hyperlink w:anchor="_Toc525508604" w:history="1">
+          <w:hyperlink w:anchor="_Toc525981177" w:history="1">
             <w:r>
               <w:rPr>
                 <w:rStyle w:val="Hyperlink"/>
@@ -2621,7 +2988,7 @@
                 <w:noProof/>
                 <w:webHidden/>
               </w:rPr>
-              <w:instrText xml:space="preserve"> PAGEREF _Toc525508604 \h </w:instrText>
+              <w:instrText xml:space="preserve"> PAGEREF _Toc525981177 \h </w:instrText>
             </w:r>
             <w:r>
               <w:rPr>
@@ -2641,7 +3008,7 @@
                 <w:noProof/>
                 <w:webHidden/>
               </w:rPr>
-              <w:t>12</w:t>
+              <w:t>11</w:t>
             </w:r>
             <w:r>
               <w:rPr>
@@ -2668,7 +3035,7 @@
               <w:szCs w:val="24"/>
             </w:rPr>
           </w:pPr>
-          <w:hyperlink w:anchor="_Toc525508605" w:history="1">
+          <w:hyperlink w:anchor="_Toc525981178" w:history="1">
             <w:r>
               <w:rPr>
                 <w:rStyle w:val="Hyperlink"/>
@@ -2713,7 +3080,7 @@
                 <w:noProof/>
                 <w:webHidden/>
               </w:rPr>
-              <w:instrText xml:space="preserve"> PAGEREF _Toc525508605 \h </w:instrText>
+              <w:instrText xml:space="preserve"> PAGEREF _Toc525981178 \h </w:instrText>
             </w:r>
             <w:r>
               <w:rPr>
@@ -2733,7 +3100,7 @@
                 <w:noProof/>
                 <w:webHidden/>
               </w:rPr>
-              <w:t>12</w:t>
+              <w:t>11</w:t>
             </w:r>
             <w:r>
               <w:rPr>
@@ -2760,7 +3127,7 @@
               <w:szCs w:val="24"/>
             </w:rPr>
           </w:pPr>
-          <w:hyperlink w:anchor="_Toc525508606" w:history="1">
+          <w:hyperlink w:anchor="_Toc525981179" w:history="1">
             <w:r>
               <w:rPr>
                 <w:rStyle w:val="Hyperlink"/>
@@ -2805,7 +3172,7 @@
                 <w:noProof/>
                 <w:webHidden/>
               </w:rPr>
-              <w:instrText xml:space="preserve"> PAGEREF _Toc525508606 \h </w:instrText>
+              <w:instrText xml:space="preserve"> PAGEREF _Toc525981179 \h </w:instrText>
             </w:r>
             <w:r>
               <w:rPr>
@@ -2825,7 +3192,7 @@
                 <w:noProof/>
                 <w:webHidden/>
               </w:rPr>
-              <w:t>13</w:t>
+              <w:t>12</w:t>
             </w:r>
             <w:r>
               <w:rPr>
@@ -2852,7 +3219,7 @@
               <w:szCs w:val="24"/>
             </w:rPr>
           </w:pPr>
-          <w:hyperlink w:anchor="_Toc525508607" w:history="1">
+          <w:hyperlink w:anchor="_Toc525981180" w:history="1">
             <w:r>
               <w:rPr>
                 <w:rStyle w:val="Hyperlink"/>
@@ -2897,7 +3264,7 @@
                 <w:noProof/>
                 <w:webHidden/>
               </w:rPr>
-              <w:instrText xml:space="preserve"> PAGEREF _Toc525508607 \h </w:instrText>
+              <w:instrText xml:space="preserve"> PAGEREF _Toc525981180 \h </w:instrText>
             </w:r>
             <w:r>
               <w:rPr>
@@ -2917,7 +3284,7 @@
                 <w:noProof/>
                 <w:webHidden/>
               </w:rPr>
-              <w:t>14</w:t>
+              <w:t>13</w:t>
             </w:r>
             <w:r>
               <w:rPr>
@@ -2940,7 +3307,7 @@
               <w:noProof/>
             </w:rPr>
           </w:pPr>
-          <w:hyperlink w:anchor="_Toc525508608" w:history="1">
+          <w:hyperlink w:anchor="_Toc525981181" w:history="1">
             <w:r>
               <w:rPr>
                 <w:rStyle w:val="Hyperlink"/>
@@ -2967,7 +3334,7 @@
                 <w:noProof/>
                 <w:webHidden/>
               </w:rPr>
-              <w:instrText xml:space="preserve"> PAGEREF _Toc525508608 \h </w:instrText>
+              <w:instrText xml:space="preserve"> PAGEREF _Toc525981181 \h </w:instrText>
             </w:r>
             <w:r>
               <w:rPr>
@@ -2987,7 +3354,7 @@
                 <w:noProof/>
                 <w:webHidden/>
               </w:rPr>
-              <w:t>15</w:t>
+              <w:t>14</w:t>
             </w:r>
             <w:r>
               <w:rPr>
@@ -3014,7 +3381,7 @@
               <w:szCs w:val="24"/>
             </w:rPr>
           </w:pPr>
-          <w:hyperlink w:anchor="_Toc525508609" w:history="1">
+          <w:hyperlink w:anchor="_Toc525981182" w:history="1">
             <w:r>
               <w:rPr>
                 <w:rStyle w:val="Hyperlink"/>
@@ -3059,7 +3426,7 @@
                 <w:noProof/>
                 <w:webHidden/>
               </w:rPr>
-              <w:instrText xml:space="preserve"> PAGEREF _Toc525508609 \h </w:instrText>
+              <w:instrText xml:space="preserve"> PAGEREF _Toc525981182 \h </w:instrText>
             </w:r>
             <w:r>
               <w:rPr>
@@ -3079,7 +3446,7 @@
                 <w:noProof/>
                 <w:webHidden/>
               </w:rPr>
-              <w:t>15</w:t>
+              <w:t>14</w:t>
             </w:r>
             <w:r>
               <w:rPr>
@@ -3106,7 +3473,7 @@
               <w:szCs w:val="24"/>
             </w:rPr>
           </w:pPr>
-          <w:hyperlink w:anchor="_Toc525508610" w:history="1">
+          <w:hyperlink w:anchor="_Toc525981183" w:history="1">
             <w:r>
               <w:rPr>
                 <w:rStyle w:val="Hyperlink"/>
@@ -3151,7 +3518,7 @@
                 <w:noProof/>
                 <w:webHidden/>
               </w:rPr>
-              <w:instrText xml:space="preserve"> PAGEREF _Toc525508610 \h </w:instrText>
+              <w:instrText xml:space="preserve"> PAGEREF _Toc525981183 \h </w:instrText>
             </w:r>
             <w:r>
               <w:rPr>
@@ -3171,7 +3538,7 @@
                 <w:noProof/>
                 <w:webHidden/>
               </w:rPr>
-              <w:t>15</w:t>
+              <w:t>14</w:t>
             </w:r>
             <w:r>
               <w:rPr>
@@ -3198,7 +3565,7 @@
               <w:szCs w:val="24"/>
             </w:rPr>
           </w:pPr>
-          <w:hyperlink w:anchor="_Toc525508611" w:history="1">
+          <w:hyperlink w:anchor="_Toc525981184" w:history="1">
             <w:r>
               <w:rPr>
                 <w:rStyle w:val="Hyperlink"/>
@@ -3243,7 +3610,7 @@
                 <w:noProof/>
                 <w:webHidden/>
               </w:rPr>
-              <w:instrText xml:space="preserve"> PAGEREF _Toc525508611 \h </w:instrText>
+              <w:instrText xml:space="preserve"> PAGEREF _Toc525981184 \h </w:instrText>
             </w:r>
             <w:r>
               <w:rPr>
@@ -3263,7 +3630,7 @@
                 <w:noProof/>
                 <w:webHidden/>
               </w:rPr>
-              <w:t>17</w:t>
+              <w:t>16</w:t>
             </w:r>
             <w:r>
               <w:rPr>
@@ -3290,7 +3657,7 @@
               <w:szCs w:val="24"/>
             </w:rPr>
           </w:pPr>
-          <w:hyperlink w:anchor="_Toc525508612" w:history="1">
+          <w:hyperlink w:anchor="_Toc525981185" w:history="1">
             <w:r>
               <w:rPr>
                 <w:rStyle w:val="Hyperlink"/>
@@ -3335,7 +3702,7 @@
                 <w:noProof/>
                 <w:webHidden/>
               </w:rPr>
-              <w:instrText xml:space="preserve"> PAGEREF _Toc525508612 \h </w:instrText>
+              <w:instrText xml:space="preserve"> PAGEREF _Toc525981185 \h </w:instrText>
             </w:r>
             <w:r>
               <w:rPr>
@@ -3355,7 +3722,7 @@
                 <w:noProof/>
                 <w:webHidden/>
               </w:rPr>
-              <w:t>19</w:t>
+              <w:t>18</w:t>
             </w:r>
             <w:r>
               <w:rPr>
@@ -3379,7 +3746,7 @@
               <w:szCs w:val="24"/>
             </w:rPr>
           </w:pPr>
-          <w:hyperlink w:anchor="_Toc525508613" w:history="1">
+          <w:hyperlink w:anchor="_Toc525981186" w:history="1">
             <w:r>
               <w:rPr>
                 <w:rStyle w:val="Hyperlink"/>
@@ -3406,7 +3773,7 @@
                 <w:noProof/>
                 <w:webHidden/>
               </w:rPr>
-              <w:instrText xml:space="preserve"> PAGEREF _Toc525508613 \h </w:instrText>
+              <w:instrText xml:space="preserve"> PAGEREF _Toc525981186 \h </w:instrText>
             </w:r>
             <w:r>
               <w:rPr>
@@ -3426,7 +3793,7 @@
                 <w:noProof/>
                 <w:webHidden/>
               </w:rPr>
-              <w:t>21</w:t>
+              <w:t>20</w:t>
             </w:r>
             <w:r>
               <w:rPr>
@@ -3450,7 +3817,7 @@
               <w:szCs w:val="24"/>
             </w:rPr>
           </w:pPr>
-          <w:hyperlink w:anchor="_Toc525508614" w:history="1">
+          <w:hyperlink w:anchor="_Toc525981187" w:history="1">
             <w:r>
               <w:rPr>
                 <w:rStyle w:val="Hyperlink"/>
@@ -3477,7 +3844,7 @@
                 <w:noProof/>
                 <w:webHidden/>
               </w:rPr>
-              <w:instrText xml:space="preserve"> PAGEREF _Toc525508614 \h </w:instrText>
+              <w:instrText xml:space="preserve"> PAGEREF _Toc525981187 \h </w:instrText>
             </w:r>
             <w:r>
               <w:rPr>
@@ -3497,7 +3864,7 @@
                 <w:noProof/>
                 <w:webHidden/>
               </w:rPr>
-              <w:t>22</w:t>
+              <w:t>21</w:t>
             </w:r>
             <w:r>
               <w:rPr>
@@ -3521,7 +3888,7 @@
               <w:szCs w:val="24"/>
             </w:rPr>
           </w:pPr>
-          <w:hyperlink w:anchor="_Toc525508615" w:history="1">
+          <w:hyperlink w:anchor="_Toc525981188" w:history="1">
             <w:r>
               <w:rPr>
                 <w:rStyle w:val="Hyperlink"/>
@@ -3548,7 +3915,7 @@
                 <w:noProof/>
                 <w:webHidden/>
               </w:rPr>
-              <w:instrText xml:space="preserve"> PAGEREF _Toc525508615 \h </w:instrText>
+              <w:instrText xml:space="preserve"> PAGEREF _Toc525981188 \h </w:instrText>
             </w:r>
             <w:r>
               <w:rPr>
@@ -3568,7 +3935,7 @@
                 <w:noProof/>
                 <w:webHidden/>
               </w:rPr>
-              <w:t>23</w:t>
+              <w:t>22</w:t>
             </w:r>
             <w:r>
               <w:rPr>
@@ -3595,7 +3962,7 @@
               <w:szCs w:val="24"/>
             </w:rPr>
           </w:pPr>
-          <w:hyperlink w:anchor="_Toc525508616" w:history="1">
+          <w:hyperlink w:anchor="_Toc525981189" w:history="1">
             <w:r>
               <w:rPr>
                 <w:rStyle w:val="Hyperlink"/>
@@ -3640,7 +4007,7 @@
                 <w:noProof/>
                 <w:webHidden/>
               </w:rPr>
-              <w:instrText xml:space="preserve"> PAGEREF _Toc525508616 \h </w:instrText>
+              <w:instrText xml:space="preserve"> PAGEREF _Toc525981189 \h </w:instrText>
             </w:r>
             <w:r>
               <w:rPr>
@@ -3660,7 +4027,7 @@
                 <w:noProof/>
                 <w:webHidden/>
               </w:rPr>
-              <w:t>24</w:t>
+              <w:t>23</w:t>
             </w:r>
             <w:r>
               <w:rPr>
@@ -3687,7 +4054,7 @@
               <w:szCs w:val="24"/>
             </w:rPr>
           </w:pPr>
-          <w:hyperlink w:anchor="_Toc525508617" w:history="1">
+          <w:hyperlink w:anchor="_Toc525981190" w:history="1">
             <w:r>
               <w:rPr>
                 <w:rStyle w:val="Hyperlink"/>
@@ -3732,7 +4099,7 @@
                 <w:noProof/>
                 <w:webHidden/>
               </w:rPr>
-              <w:instrText xml:space="preserve"> PAGEREF _Toc525508617 \h </w:instrText>
+              <w:instrText xml:space="preserve"> PAGEREF _Toc525981190 \h </w:instrText>
             </w:r>
             <w:r>
               <w:rPr>
@@ -3752,7 +4119,7 @@
                 <w:noProof/>
                 <w:webHidden/>
               </w:rPr>
-              <w:t>26</w:t>
+              <w:t>25</w:t>
             </w:r>
             <w:r>
               <w:rPr>
@@ -3779,7 +4146,7 @@
               <w:szCs w:val="24"/>
             </w:rPr>
           </w:pPr>
-          <w:hyperlink w:anchor="_Toc525508618" w:history="1">
+          <w:hyperlink w:anchor="_Toc525981191" w:history="1">
             <w:r>
               <w:rPr>
                 <w:rStyle w:val="Hyperlink"/>
@@ -3824,7 +4191,7 @@
                 <w:noProof/>
                 <w:webHidden/>
               </w:rPr>
-              <w:instrText xml:space="preserve"> PAGEREF _Toc525508618 \h </w:instrText>
+              <w:instrText xml:space="preserve"> PAGEREF _Toc525981191 \h </w:instrText>
             </w:r>
             <w:r>
               <w:rPr>
@@ -3844,7 +4211,7 @@
                 <w:noProof/>
                 <w:webHidden/>
               </w:rPr>
-              <w:t>27</w:t>
+              <w:t>26</w:t>
             </w:r>
             <w:r>
               <w:rPr>
@@ -3867,7 +4234,7 @@
               <w:noProof/>
             </w:rPr>
           </w:pPr>
-          <w:hyperlink w:anchor="_Toc525508619" w:history="1">
+          <w:hyperlink w:anchor="_Toc525981192" w:history="1">
             <w:r>
               <w:rPr>
                 <w:rStyle w:val="Hyperlink"/>
@@ -3894,7 +4261,7 @@
                 <w:noProof/>
                 <w:webHidden/>
               </w:rPr>
-              <w:instrText xml:space="preserve"> PAGEREF _Toc525508619 \h </w:instrText>
+              <w:instrText xml:space="preserve"> PAGEREF _Toc525981192 \h </w:instrText>
             </w:r>
             <w:r>
               <w:rPr>
@@ -3914,7 +4281,7 @@
                 <w:noProof/>
                 <w:webHidden/>
               </w:rPr>
-              <w:t>28</w:t>
+              <w:t>27</w:t>
             </w:r>
             <w:r>
               <w:rPr>
@@ -3941,7 +4308,7 @@
               <w:szCs w:val="24"/>
             </w:rPr>
           </w:pPr>
-          <w:hyperlink w:anchor="_Toc525508620" w:history="1">
+          <w:hyperlink w:anchor="_Toc525981193" w:history="1">
             <w:r>
               <w:rPr>
                 <w:rStyle w:val="Hyperlink"/>
@@ -3986,7 +4353,7 @@
                 <w:noProof/>
                 <w:webHidden/>
               </w:rPr>
-              <w:instrText xml:space="preserve"> PAGEREF _Toc525508620 \h </w:instrText>
+              <w:instrText xml:space="preserve"> PAGEREF _Toc525981193 \h </w:instrText>
             </w:r>
             <w:r>
               <w:rPr>
@@ -4006,7 +4373,7 @@
                 <w:noProof/>
                 <w:webHidden/>
               </w:rPr>
-              <w:t>28</w:t>
+              <w:t>27</w:t>
             </w:r>
             <w:r>
               <w:rPr>
@@ -4029,7 +4396,7 @@
               <w:noProof/>
             </w:rPr>
           </w:pPr>
-          <w:hyperlink w:anchor="_Toc525508621" w:history="1">
+          <w:hyperlink w:anchor="_Toc525981194" w:history="1">
             <w:r>
               <w:rPr>
                 <w:rStyle w:val="Hyperlink"/>
@@ -4056,7 +4423,7 @@
                 <w:noProof/>
                 <w:webHidden/>
               </w:rPr>
-              <w:instrText xml:space="preserve"> PAGEREF _Toc525508621 \h </w:instrText>
+              <w:instrText xml:space="preserve"> PAGEREF _Toc525981194 \h </w:instrText>
             </w:r>
             <w:r>
               <w:rPr>
@@ -4076,7 +4443,7 @@
                 <w:noProof/>
                 <w:webHidden/>
               </w:rPr>
-              <w:t>38</w:t>
+              <w:t>36</w:t>
             </w:r>
             <w:r>
               <w:rPr>
@@ -4103,7 +4470,7 @@
               <w:szCs w:val="24"/>
             </w:rPr>
           </w:pPr>
-          <w:hyperlink w:anchor="_Toc525508622" w:history="1">
+          <w:hyperlink w:anchor="_Toc525981195" w:history="1">
             <w:r>
               <w:rPr>
                 <w:rStyle w:val="Hyperlink"/>
@@ -4148,7 +4515,7 @@
                 <w:noProof/>
                 <w:webHidden/>
               </w:rPr>
-              <w:instrText xml:space="preserve"> PAGEREF _Toc525508622 \h </w:instrText>
+              <w:instrText xml:space="preserve"> PAGEREF _Toc525981195 \h </w:instrText>
             </w:r>
             <w:r>
               <w:rPr>
@@ -4168,7 +4535,7 @@
                 <w:noProof/>
                 <w:webHidden/>
               </w:rPr>
-              <w:t>38</w:t>
+              <w:t>36</w:t>
             </w:r>
             <w:r>
               <w:rPr>
@@ -4191,27 +4558,13 @@
               <w:noProof/>
             </w:rPr>
           </w:pPr>
-          <w:hyperlink w:anchor="_Toc525508623" w:history="1">
+          <w:hyperlink w:anchor="_Toc525981196" w:history="1">
             <w:r>
               <w:rPr>
                 <w:rStyle w:val="Hyperlink"/>
                 <w:noProof/>
               </w:rPr>
-              <w:t>Referen</w:t>
-            </w:r>
-            <w:r>
-              <w:rPr>
-                <w:rStyle w:val="Hyperlink"/>
-                <w:noProof/>
-              </w:rPr>
-              <w:t>c</w:t>
-            </w:r>
-            <w:r>
-              <w:rPr>
-                <w:rStyle w:val="Hyperlink"/>
-                <w:noProof/>
-              </w:rPr>
-              <w:t>e</w:t>
+              <w:t>Reference</w:t>
             </w:r>
             <w:r>
               <w:rPr>
@@ -4232,7 +4585,7 @@
                 <w:noProof/>
                 <w:webHidden/>
               </w:rPr>
-              <w:instrText xml:space="preserve"> PAGEREF _Toc525508623 \h </w:instrText>
+              <w:instrText xml:space="preserve"> PAGEREF _Toc525981196 \h </w:instrText>
             </w:r>
             <w:r>
               <w:rPr>
@@ -4252,7 +4605,7 @@
                 <w:noProof/>
                 <w:webHidden/>
               </w:rPr>
-              <w:t>39</w:t>
+              <w:t>37</w:t>
             </w:r>
             <w:r>
               <w:rPr>
@@ -4314,9 +4667,8 @@
         <w:spacing w:line="360" w:lineRule="auto"/>
         <w:jc w:val="both"/>
       </w:pPr>
-      <w:bookmarkStart w:id="2" w:name="_Toc525508597"/>
-      <w:r>
-        <w:lastRenderedPageBreak/>
+      <w:bookmarkStart w:id="2" w:name="_Toc525981170"/>
+      <w:r>
         <w:t>Prvo poglavlje</w:t>
       </w:r>
       <w:bookmarkEnd w:id="2"/>
@@ -4343,7 +4695,7 @@
         <w:spacing w:line="360" w:lineRule="auto"/>
         <w:jc w:val="both"/>
       </w:pPr>
-      <w:bookmarkStart w:id="3" w:name="_Toc525508598"/>
+      <w:bookmarkStart w:id="3" w:name="_Toc525981171"/>
       <w:r>
         <w:t>Uvod</w:t>
       </w:r>
@@ -4522,9 +4874,8 @@
         <w:spacing w:line="360" w:lineRule="auto"/>
         <w:jc w:val="both"/>
       </w:pPr>
-      <w:bookmarkStart w:id="4" w:name="_Toc525508599"/>
-      <w:r>
-        <w:lastRenderedPageBreak/>
+      <w:bookmarkStart w:id="4" w:name="_Toc525981172"/>
+      <w:r>
         <w:t>Dosadašnji najvažniji rezultati u zadovoljavanju potreba u predmetnoj oblasti</w:t>
       </w:r>
       <w:bookmarkEnd w:id="4"/>
@@ -4691,7 +5042,6 @@
           <w:id w:val="1249619731"/>
           <w:citation/>
         </w:sdtPr>
-        <w:sdtEndPr/>
         <w:sdtContent>
           <w:r>
             <w:fldChar w:fldCharType="begin"/>
@@ -4787,7 +5137,6 @@
           <w:id w:val="511339402"/>
           <w:citation/>
         </w:sdtPr>
-        <w:sdtEndPr/>
         <w:sdtContent>
           <w:r>
             <w:fldChar w:fldCharType="begin"/>
@@ -4863,7 +5212,7 @@
         <w:spacing w:line="360" w:lineRule="auto"/>
         <w:jc w:val="both"/>
       </w:pPr>
-      <w:bookmarkStart w:id="5" w:name="_Toc525508600"/>
+      <w:bookmarkStart w:id="5" w:name="_Toc525981173"/>
       <w:r>
         <w:t>Ciljevi i formulacija problema</w:t>
       </w:r>
@@ -5016,7 +5365,6 @@
           <w:id w:val="1226568759"/>
           <w:citation/>
         </w:sdtPr>
-        <w:sdtEndPr/>
         <w:sdtContent>
           <w:r>
             <w:fldChar w:fldCharType="begin"/>
@@ -5080,9 +5428,8 @@
         <w:spacing w:line="360" w:lineRule="auto"/>
         <w:jc w:val="both"/>
       </w:pPr>
-      <w:bookmarkStart w:id="6" w:name="_Toc525508601"/>
-      <w:r>
-        <w:lastRenderedPageBreak/>
+      <w:bookmarkStart w:id="6" w:name="_Toc525981174"/>
+      <w:r>
         <w:t xml:space="preserve">1.4. </w:t>
       </w:r>
       <w:r>
@@ -5334,7 +5681,7 @@
         <w:spacing w:line="360" w:lineRule="auto"/>
         <w:jc w:val="both"/>
       </w:pPr>
-      <w:bookmarkStart w:id="7" w:name="_Toc525508602"/>
+      <w:bookmarkStart w:id="7" w:name="_Toc525981175"/>
       <w:r>
         <w:lastRenderedPageBreak/>
         <w:t>Drugo poglavlje</w:t>
@@ -5353,7 +5700,7 @@
         <w:spacing w:line="360" w:lineRule="auto"/>
         <w:jc w:val="both"/>
       </w:pPr>
-      <w:bookmarkStart w:id="8" w:name="_Toc525508603"/>
+      <w:bookmarkStart w:id="8" w:name="_Toc525981176"/>
       <w:r>
         <w:t>2.1.</w:t>
       </w:r>
@@ -5664,7 +6011,7 @@
         <w:spacing w:line="360" w:lineRule="auto"/>
         <w:jc w:val="both"/>
       </w:pPr>
-      <w:bookmarkStart w:id="9" w:name="_Toc525508604"/>
+      <w:bookmarkStart w:id="9" w:name="_Toc525981177"/>
       <w:r>
         <w:t>2.2.</w:t>
       </w:r>
@@ -5720,7 +6067,6 @@
           <w:id w:val="-2104017069"/>
           <w:citation/>
         </w:sdtPr>
-        <w:sdtEndPr/>
         <w:sdtContent>
           <w:r>
             <w:fldChar w:fldCharType="begin"/>
@@ -5782,7 +6128,7 @@
         <w:spacing w:line="360" w:lineRule="auto"/>
         <w:jc w:val="both"/>
       </w:pPr>
-      <w:bookmarkStart w:id="10" w:name="_Toc525508605"/>
+      <w:bookmarkStart w:id="10" w:name="_Toc525981178"/>
       <w:r>
         <w:t>2.3.</w:t>
       </w:r>
@@ -5980,7 +6326,7 @@
         <w:spacing w:line="360" w:lineRule="auto"/>
         <w:jc w:val="both"/>
       </w:pPr>
-      <w:bookmarkStart w:id="11" w:name="_Toc525508606"/>
+      <w:bookmarkStart w:id="11" w:name="_Toc525981179"/>
       <w:r>
         <w:t>2.4.</w:t>
       </w:r>
@@ -6040,7 +6386,6 @@
           <w:id w:val="26604952"/>
           <w:citation/>
         </w:sdtPr>
-        <w:sdtEndPr/>
         <w:sdtContent>
           <w:r>
             <w:fldChar w:fldCharType="begin"/>
@@ -6177,7 +6522,7 @@
         <w:spacing w:line="360" w:lineRule="auto"/>
         <w:jc w:val="both"/>
       </w:pPr>
-      <w:bookmarkStart w:id="12" w:name="_Toc525508607"/>
+      <w:bookmarkStart w:id="12" w:name="_Toc525981180"/>
       <w:r>
         <w:t>2.5.</w:t>
       </w:r>
@@ -6401,7 +6746,6 @@
           <w:id w:val="1812588077"/>
           <w:citation/>
         </w:sdtPr>
-        <w:sdtEndPr/>
         <w:sdtContent>
           <w:r>
             <w:fldChar w:fldCharType="begin"/>
@@ -6541,7 +6885,7 @@
         <w:spacing w:line="360" w:lineRule="auto"/>
         <w:jc w:val="both"/>
       </w:pPr>
-      <w:bookmarkStart w:id="13" w:name="_Toc525508608"/>
+      <w:bookmarkStart w:id="13" w:name="_Toc525981181"/>
       <w:r>
         <w:t>Treće poglavlje</w:t>
       </w:r>
@@ -6553,7 +6897,7 @@
         <w:spacing w:line="360" w:lineRule="auto"/>
         <w:jc w:val="both"/>
       </w:pPr>
-      <w:bookmarkStart w:id="14" w:name="_Toc525508609"/>
+      <w:bookmarkStart w:id="14" w:name="_Toc525981182"/>
       <w:r>
         <w:t xml:space="preserve">3.1. </w:t>
       </w:r>
@@ -6608,7 +6952,6 @@
           <w:id w:val="-1295750192"/>
           <w:citation/>
         </w:sdtPr>
-        <w:sdtEndPr/>
         <w:sdtContent>
           <w:r>
             <w:fldChar w:fldCharType="begin"/>
@@ -6677,7 +7020,7 @@
         <w:spacing w:line="360" w:lineRule="auto"/>
         <w:jc w:val="both"/>
       </w:pPr>
-      <w:bookmarkStart w:id="15" w:name="_Toc525508610"/>
+      <w:bookmarkStart w:id="15" w:name="_Toc525981183"/>
       <w:r>
         <w:t>3.2.</w:t>
       </w:r>
@@ -6761,7 +7104,6 @@
           <w:id w:val="-1661997078"/>
           <w:citation/>
         </w:sdtPr>
-        <w:sdtEndPr/>
         <w:sdtContent>
           <w:r>
             <w:fldChar w:fldCharType="begin"/>
@@ -6884,7 +7226,6 @@
           <w:id w:val="-1741159911"/>
           <w:citation/>
         </w:sdtPr>
-        <w:sdtEndPr/>
         <w:sdtContent>
           <w:r>
             <w:fldChar w:fldCharType="begin"/>
@@ -7169,7 +7510,6 @@
           <w:id w:val="-394898976"/>
           <w:citation/>
         </w:sdtPr>
-        <w:sdtEndPr/>
         <w:sdtContent>
           <w:r>
             <w:fldChar w:fldCharType="begin"/>
@@ -7369,7 +7709,6 @@
           <w:id w:val="-1971963851"/>
           <w:citation/>
         </w:sdtPr>
-        <w:sdtEndPr/>
         <w:sdtContent>
           <w:r>
             <w:fldChar w:fldCharType="begin"/>
@@ -7569,35 +7908,8 @@
       <w:r>
         <w:t xml:space="preserve">Slika 3.2.1. </w:t>
       </w:r>
-      <w:sdt>
-        <w:sdtPr>
-          <w:id w:val="-954557096"/>
-          <w:citation/>
-        </w:sdtPr>
-        <w:sdtEndPr/>
-        <w:sdtContent>
-          <w:r>
-            <w:fldChar w:fldCharType="begin"/>
-          </w:r>
-          <w:r>
-            <w:instrText xml:space="preserve"> CITATION Mar16 \l 1033 </w:instrText>
-          </w:r>
-          <w:r>
-            <w:fldChar w:fldCharType="separate"/>
-          </w:r>
-          <w:r>
-            <w:rPr>
-              <w:noProof/>
-            </w:rPr>
-            <w:t>(Neves, 2016)</w:t>
-          </w:r>
-          <w:r>
-            <w:fldChar w:fldCharType="end"/>
-          </w:r>
-        </w:sdtContent>
-      </w:sdt>
-      <w:r>
-        <w:t xml:space="preserve"> Skup</w:t>
+      <w:r>
+        <w:t>Skup</w:t>
       </w:r>
       <w:r>
         <w:t xml:space="preserve"> reči </w:t>
@@ -7611,6 +7923,12 @@
       <w:r>
         <w:t>ini jezik</w:t>
       </w:r>
+      <w:r>
+        <w:rPr>
+          <w:rStyle w:val="FootnoteReference"/>
+        </w:rPr>
+        <w:footnoteReference w:id="1"/>
+      </w:r>
     </w:p>
     <w:p>
       <w:pPr>
@@ -7640,7 +7958,7 @@
         <w:spacing w:line="360" w:lineRule="auto"/>
         <w:jc w:val="both"/>
       </w:pPr>
-      <w:bookmarkStart w:id="16" w:name="_Toc525508611"/>
+      <w:bookmarkStart w:id="16" w:name="_Toc525981184"/>
       <w:r>
         <w:t>3.3.</w:t>
       </w:r>
@@ -7697,7 +8015,6 @@
           <w:id w:val="15204772"/>
           <w:citation/>
         </w:sdtPr>
-        <w:sdtEndPr/>
         <w:sdtContent>
           <w:r>
             <w:fldChar w:fldCharType="begin"/>
@@ -7800,11 +8117,11 @@
         <w:t>đ</w:t>
       </w:r>
       <w:r>
-        <w:t xml:space="preserve">eni su poslovnoj logici ili tzv. Speel-check programa dok su drugi slobodnog formata unosa poput email-a. Druga </w:t>
+        <w:t xml:space="preserve">eni su poslovnoj logici ili </w:t>
       </w:r>
       <w:r>
         <w:lastRenderedPageBreak/>
-        <w:t>pomenuta grupa je uglavnom ona koja se stvara na licu mesta bez neke preprovere ili provere nakon stvaranja, kao</w:t>
+        <w:t>tzv. Speel-check programa dok su drugi slobodnog formata unosa poput email-a. Druga pomenuta grupa je uglavnom ona koja se stvara na licu mesta bez neke preprovere ili provere nakon stvaranja, kao</w:t>
       </w:r>
       <w:r>
         <w:t xml:space="preserve"> što </w:t>
@@ -7901,7 +8218,6 @@
           <w:id w:val="2127192398"/>
           <w:citation/>
         </w:sdtPr>
-        <w:sdtEndPr/>
         <w:sdtContent>
           <w:r>
             <w:fldChar w:fldCharType="begin"/>
@@ -9474,7 +9790,10 @@
         <w:jc w:val="center"/>
       </w:pPr>
       <w:r>
-        <w:t>Grafikon 3.3.1.</w:t>
+        <w:t>Dijagram</w:t>
+      </w:r>
+      <w:r>
+        <w:t xml:space="preserve"> 3.3.1.</w:t>
       </w:r>
       <w:r>
         <w:t xml:space="preserve"> Zip-ov zakon distribucije</w:t>
@@ -9552,7 +9871,6 @@
           <w:id w:val="1466393407"/>
           <w:citation/>
         </w:sdtPr>
-        <w:sdtEndPr/>
         <w:sdtContent>
           <w:r>
             <w:fldChar w:fldCharType="begin"/>
@@ -9608,7 +9926,7 @@
         <w:spacing w:line="360" w:lineRule="auto"/>
         <w:jc w:val="both"/>
       </w:pPr>
-      <w:bookmarkStart w:id="17" w:name="_Toc525508612"/>
+      <w:bookmarkStart w:id="17" w:name="_Toc525981185"/>
       <w:r>
         <w:t xml:space="preserve">3.4 </w:t>
       </w:r>
@@ -9727,7 +10045,6 @@
           <w:id w:val="1868566250"/>
           <w:citation/>
         </w:sdtPr>
-        <w:sdtEndPr/>
         <w:sdtContent>
           <w:r>
             <w:fldChar w:fldCharType="begin"/>
@@ -9846,7 +10163,6 @@
           <w:id w:val="1568379189"/>
           <w:citation/>
         </w:sdtPr>
-        <w:sdtEndPr/>
         <w:sdtContent>
           <w:r>
             <w:fldChar w:fldCharType="begin"/>
@@ -9946,7 +10262,6 @@
           <w:id w:val="1528213304"/>
           <w:citation/>
         </w:sdtPr>
-        <w:sdtEndPr/>
         <w:sdtContent>
           <w:r>
             <w:fldChar w:fldCharType="begin"/>
@@ -10184,7 +10499,6 @@
           <w:id w:val="-1510363943"/>
           <w:citation/>
         </w:sdtPr>
-        <w:sdtEndPr/>
         <w:sdtContent>
           <w:r>
             <w:fldChar w:fldCharType="begin"/>
@@ -10482,35 +10796,11 @@
       <w:r>
         <w:t>Slika 3.4.1.</w:t>
       </w:r>
-      <w:sdt>
-        <w:sdtPr>
-          <w:id w:val="-1868209668"/>
-          <w:citation/>
-        </w:sdtPr>
-        <w:sdtEndPr/>
-        <w:sdtContent>
-          <w:r>
-            <w:fldChar w:fldCharType="begin"/>
-          </w:r>
-          <w:r>
-            <w:instrText xml:space="preserve"> CITATION Hop15 \l 1033 </w:instrText>
-          </w:r>
-          <w:r>
-            <w:fldChar w:fldCharType="separate"/>
-          </w:r>
-          <w:r>
-            <w:rPr>
-              <w:noProof/>
-            </w:rPr>
-            <w:t>(Hopmans, 2015)</w:t>
-          </w:r>
-          <w:r>
-            <w:fldChar w:fldCharType="end"/>
-          </w:r>
-        </w:sdtContent>
-      </w:sdt>
-      <w:r>
-        <w:t xml:space="preserve"> Razlika izme</w:t>
+      <w:r>
+        <w:t xml:space="preserve"> </w:t>
+      </w:r>
+      <w:r>
+        <w:t>Razlika izme</w:t>
       </w:r>
       <w:r>
         <w:t>đ</w:t>
@@ -10524,6 +10814,12 @@
       <w:r>
         <w:t>aju</w:t>
       </w:r>
+      <w:r>
+        <w:rPr>
+          <w:rStyle w:val="FootnoteReference"/>
+        </w:rPr>
+        <w:footnoteReference w:id="2"/>
+      </w:r>
     </w:p>
     <w:p>
       <w:pPr>
@@ -10552,7 +10848,7 @@
         <w:spacing w:line="360" w:lineRule="auto"/>
         <w:jc w:val="both"/>
       </w:pPr>
-      <w:bookmarkStart w:id="18" w:name="_Toc525508613"/>
+      <w:bookmarkStart w:id="18" w:name="_Toc525981186"/>
       <w:r>
         <w:t>3.4.1. Zasnovani na sadržaju</w:t>
       </w:r>
@@ -10695,7 +10991,11 @@
         <w:t>sadrž</w:t>
       </w:r>
       <w:r>
-        <w:t xml:space="preserve">aja koji je uslovio da se taj, slican, </w:t>
+        <w:t xml:space="preserve">aja koji je uslovio da se </w:t>
+      </w:r>
+      <w:r>
+        <w:lastRenderedPageBreak/>
+        <w:t xml:space="preserve">taj, slican, </w:t>
       </w:r>
       <w:r>
         <w:t>sadrž</w:t>
@@ -10713,11 +11013,7 @@
         <w:t>njega je lako doć</w:t>
       </w:r>
       <w:r>
-        <w:t xml:space="preserve">i. Za razliku  od njih preporuka </w:t>
-      </w:r>
-      <w:r>
-        <w:lastRenderedPageBreak/>
-        <w:t xml:space="preserve">na osnovu saradnje daje preporuku </w:t>
+        <w:t xml:space="preserve">i. Za razliku  od njih preporuka na osnovu saradnje daje preporuku </w:t>
       </w:r>
       <w:r>
         <w:t xml:space="preserve">nepoznatog korisnika sa </w:t>
@@ -10816,7 +11112,6 @@
           <w:id w:val="-284050651"/>
           <w:citation/>
         </w:sdtPr>
-        <w:sdtEndPr/>
         <w:sdtContent>
           <w:r>
             <w:fldChar w:fldCharType="begin"/>
@@ -10860,7 +11155,7 @@
         <w:spacing w:line="360" w:lineRule="auto"/>
         <w:jc w:val="both"/>
       </w:pPr>
-      <w:bookmarkStart w:id="19" w:name="_Toc525508614"/>
+      <w:bookmarkStart w:id="19" w:name="_Toc525981187"/>
       <w:r>
         <w:t>3.4.2. Zasnovani na saradnji</w:t>
       </w:r>
@@ -10978,7 +11273,6 @@
           <w:id w:val="-170951603"/>
           <w:citation/>
         </w:sdtPr>
-        <w:sdtEndPr/>
         <w:sdtContent>
           <w:r>
             <w:fldChar w:fldCharType="begin"/>
@@ -11072,7 +11366,6 @@
           <w:id w:val="389924401"/>
           <w:citation/>
         </w:sdtPr>
-        <w:sdtEndPr/>
         <w:sdtContent>
           <w:r>
             <w:fldChar w:fldCharType="begin"/>
@@ -11215,7 +11508,6 @@
           <w:id w:val="-2126532153"/>
           <w:citation/>
         </w:sdtPr>
-        <w:sdtEndPr/>
         <w:sdtContent>
           <w:r>
             <w:fldChar w:fldCharType="begin"/>
@@ -11304,33 +11596,6 @@
       <w:r>
         <w:t xml:space="preserve">Slika 3.4.2.1. </w:t>
       </w:r>
-      <w:sdt>
-        <w:sdtPr>
-          <w:id w:val="1071468084"/>
-          <w:citation/>
-        </w:sdtPr>
-        <w:sdtEndPr/>
-        <w:sdtContent>
-          <w:r>
-            <w:fldChar w:fldCharType="begin"/>
-          </w:r>
-          <w:r>
-            <w:instrText xml:space="preserve"> CITATION Rod181 \l 1033 </w:instrText>
-          </w:r>
-          <w:r>
-            <w:fldChar w:fldCharType="separate"/>
-          </w:r>
-          <w:r>
-            <w:rPr>
-              <w:noProof/>
-            </w:rPr>
-            <w:t>(Rodríguez, 2018)</w:t>
-          </w:r>
-          <w:r>
-            <w:fldChar w:fldCharType="end"/>
-          </w:r>
-        </w:sdtContent>
-      </w:sdt>
       <w:r>
         <w:t>Pore</w:t>
       </w:r>
@@ -11339,6 +11604,12 @@
       </w:r>
       <w:r>
         <w:t>enje klasifikacije i sistema zasnovanog na saradnji</w:t>
+      </w:r>
+      <w:r>
+        <w:rPr>
+          <w:rStyle w:val="FootnoteReference"/>
+        </w:rPr>
+        <w:footnoteReference w:id="3"/>
       </w:r>
     </w:p>
     <w:p>
@@ -11356,7 +11627,7 @@
         <w:spacing w:line="360" w:lineRule="auto"/>
         <w:jc w:val="both"/>
       </w:pPr>
-      <w:bookmarkStart w:id="20" w:name="_Toc525508615"/>
+      <w:bookmarkStart w:id="20" w:name="_Toc525981188"/>
       <w:r>
         <w:t>3.4.3. Hibridni sistemi</w:t>
       </w:r>
@@ -11464,7 +11735,7 @@
         <w:spacing w:line="360" w:lineRule="auto"/>
         <w:jc w:val="both"/>
       </w:pPr>
-      <w:bookmarkStart w:id="21" w:name="_Toc525508616"/>
+      <w:bookmarkStart w:id="21" w:name="_Toc525981189"/>
       <w:r>
         <w:t>3.5.</w:t>
       </w:r>
@@ -11502,7 +11773,13 @@
         <w:t>može</w:t>
       </w:r>
       <w:r>
-        <w:t xml:space="preserve"> videti na slici 3.</w:t>
+        <w:t xml:space="preserve"> videti na </w:t>
+      </w:r>
+      <w:r>
+        <w:t>dijagramu</w:t>
+      </w:r>
+      <w:r>
+        <w:t xml:space="preserve"> 3.</w:t>
       </w:r>
       <w:r>
         <w:t>5.1.</w:t>
@@ -11512,7 +11789,6 @@
           <w:id w:val="-1345091795"/>
           <w:citation/>
         </w:sdtPr>
-        <w:sdtEndPr/>
         <w:sdtContent>
           <w:r>
             <w:fldChar w:fldCharType="begin"/>
@@ -11599,7 +11875,10 @@
         <w:jc w:val="center"/>
       </w:pPr>
       <w:r>
-        <w:t>Slika 3.</w:t>
+        <w:t>Dijagram</w:t>
+      </w:r>
+      <w:r>
+        <w:t xml:space="preserve"> 3.</w:t>
       </w:r>
       <w:r>
         <w:t>5.1.</w:t>
@@ -11616,6 +11895,12 @@
       <w:r>
         <w:t>njem nivou</w:t>
       </w:r>
+      <w:r>
+        <w:rPr>
+          <w:rStyle w:val="FootnoteReference"/>
+        </w:rPr>
+        <w:footnoteReference w:id="4"/>
+      </w:r>
     </w:p>
     <w:p>
       <w:pPr>
@@ -11725,7 +12010,11 @@
         <w:t>Krećemo tako što</w:t>
       </w:r>
       <w:r>
-        <w:t xml:space="preserve"> svakom terminu u dokumentu dodeljujemo</w:t>
+        <w:t xml:space="preserve"> svakom terminu u </w:t>
+      </w:r>
+      <w:r>
+        <w:lastRenderedPageBreak/>
+        <w:t>dokumentu dodeljujemo</w:t>
       </w:r>
       <w:r>
         <w:t xml:space="preserve"> tež</w:t>
@@ -11734,11 +12023,7 @@
         <w:t>inu koja zavisi od broja ponavljanja unutar samog dokumenta</w:t>
       </w:r>
       <w:r>
-        <w:t xml:space="preserve">. </w:t>
-      </w:r>
-      <w:r>
-        <w:lastRenderedPageBreak/>
-        <w:t xml:space="preserve">Ovakav </w:t>
+        <w:t xml:space="preserve">. Ovakav </w:t>
       </w:r>
       <w:r>
         <w:t>način</w:t>
@@ -11934,7 +12219,6 @@
           <w:id w:val="515125552"/>
           <w:citation/>
         </w:sdtPr>
-        <w:sdtEndPr/>
         <w:sdtContent>
           <w:r>
             <w:fldChar w:fldCharType="begin"/>
@@ -12414,7 +12698,7 @@
       <w:pPr>
         <w:pStyle w:val="Heading2"/>
       </w:pPr>
-      <w:bookmarkStart w:id="22" w:name="_Toc525508617"/>
+      <w:bookmarkStart w:id="22" w:name="_Toc525981190"/>
       <w:r>
         <w:t>3.6.</w:t>
       </w:r>
@@ -12554,7 +12838,6 @@
           <w:id w:val="-873068698"/>
           <w:citation/>
         </w:sdtPr>
-        <w:sdtEndPr/>
         <w:sdtContent>
           <w:r>
             <w:fldChar w:fldCharType="begin"/>
@@ -12640,35 +12923,11 @@
       <w:r>
         <w:t>Slika 3.6.1.</w:t>
       </w:r>
-      <w:sdt>
-        <w:sdtPr>
-          <w:id w:val="-152375263"/>
-          <w:citation/>
-        </w:sdtPr>
-        <w:sdtEndPr/>
-        <w:sdtContent>
-          <w:r>
-            <w:fldChar w:fldCharType="begin"/>
-          </w:r>
-          <w:r>
-            <w:instrText xml:space="preserve"> CITATION Per13 \l 1033 </w:instrText>
-          </w:r>
-          <w:r>
-            <w:fldChar w:fldCharType="separate"/>
-          </w:r>
-          <w:r>
-            <w:rPr>
-              <w:noProof/>
-            </w:rPr>
-            <w:t xml:space="preserve"> (Perone, 2013)</w:t>
-          </w:r>
-          <w:r>
-            <w:fldChar w:fldCharType="end"/>
-          </w:r>
-        </w:sdtContent>
-      </w:sdt>
-      <w:r>
-        <w:t xml:space="preserve"> Ore</w:t>
+      <w:r>
+        <w:t xml:space="preserve"> </w:t>
+      </w:r>
+      <w:r>
+        <w:t>Ore</w:t>
       </w:r>
       <w:r>
         <w:t>đ</w:t>
@@ -12687,6 +12946,12 @@
       </w:r>
       <w:r>
         <w:t>u dokumenata na osnovu cosinusa njihovih vektorski reprezentacija</w:t>
+      </w:r>
+      <w:r>
+        <w:rPr>
+          <w:rStyle w:val="FootnoteReference"/>
+        </w:rPr>
+        <w:footnoteReference w:id="5"/>
       </w:r>
     </w:p>
     <w:p>
@@ -12769,7 +13034,7 @@
         <w:spacing w:line="360" w:lineRule="auto"/>
         <w:jc w:val="both"/>
       </w:pPr>
-      <w:bookmarkStart w:id="23" w:name="_Toc525508618"/>
+      <w:bookmarkStart w:id="23" w:name="_Toc525981191"/>
       <w:r>
         <w:t>3.7</w:t>
       </w:r>
@@ -13077,12 +13342,6 @@
         <w:jc w:val="both"/>
       </w:pPr>
     </w:p>
-    <w:p>
-      <w:pPr>
-        <w:spacing w:line="360" w:lineRule="auto"/>
-        <w:jc w:val="both"/>
-      </w:pPr>
-    </w:p>
     <w:p/>
     <w:p>
       <w:pPr>
@@ -13090,7 +13349,7 @@
         <w:spacing w:line="360" w:lineRule="auto"/>
         <w:jc w:val="both"/>
       </w:pPr>
-      <w:bookmarkStart w:id="24" w:name="_Toc525508619"/>
+      <w:bookmarkStart w:id="24" w:name="_Toc525981192"/>
       <w:r>
         <w:lastRenderedPageBreak/>
         <w:t>Četvrto poglavlje</w:t>
@@ -13103,7 +13362,7 @@
         <w:spacing w:line="360" w:lineRule="auto"/>
         <w:jc w:val="both"/>
       </w:pPr>
-      <w:bookmarkStart w:id="25" w:name="_Toc525508620"/>
+      <w:bookmarkStart w:id="25" w:name="_Toc525981193"/>
       <w:r>
         <w:t>4.1.</w:t>
       </w:r>
@@ -13136,7 +13395,6 @@
           <w:id w:val="-405685966"/>
           <w:citation/>
         </w:sdtPr>
-        <w:sdtEndPr/>
         <w:sdtContent>
           <w:r>
             <w:fldChar w:fldCharType="begin"/>
@@ -13540,17 +13798,6 @@
         </w:rPr>
         <w:t>uniqid – jedinstveni identifikator</w:t>
       </w:r>
-    </w:p>
-    <w:p>
-      <w:pPr>
-        <w:spacing w:before="60" w:after="60"/>
-        <w:textAlignment w:val="baseline"/>
-        <w:rPr>
-          <w:rFonts w:ascii="inherit" w:hAnsi="inherit" w:cs="Arial"/>
-          <w:sz w:val="21"/>
-          <w:szCs w:val="21"/>
-        </w:rPr>
-      </w:pPr>
     </w:p>
     <w:p>
       <w:pPr>
@@ -13651,6 +13898,14 @@
         </w:rPr>
         <w:t>Slika 4.1.1.</w:t>
       </w:r>
+      <w:r>
+        <w:rPr>
+          <w:rFonts w:ascii="inherit" w:hAnsi="inherit" w:cs="Arial"/>
+          <w:sz w:val="21"/>
+          <w:szCs w:val="21"/>
+        </w:rPr>
+        <w:t xml:space="preserve"> Prikaz uzorka podataka sa “dice.com” takmičenja</w:t>
+      </w:r>
     </w:p>
     <w:p>
       <w:pPr>
@@ -13747,7 +14002,10 @@
         <w:jc w:val="center"/>
       </w:pPr>
       <w:r>
-        <w:t>Slika 4.1.2.</w:t>
+        <w:t>Dijagram</w:t>
+      </w:r>
+      <w:r>
+        <w:t xml:space="preserve"> 4.1.2.</w:t>
       </w:r>
       <w:r>
         <w:t xml:space="preserve"> Najtraženiji poslovi koji su u ponudi</w:t>
@@ -13813,7 +14071,10 @@
         <w:jc w:val="center"/>
       </w:pPr>
       <w:r>
-        <w:t>Slika 4.1.3.</w:t>
+        <w:t>Dijagram</w:t>
+      </w:r>
+      <w:r>
+        <w:t xml:space="preserve"> 4.1.3.</w:t>
       </w:r>
       <w:r>
         <w:t xml:space="preserve"> Kompanije sa najveć</w:t>
@@ -13885,7 +14146,6 @@
         <w:jc w:val="center"/>
       </w:pPr>
       <w:r>
-        <w:lastRenderedPageBreak/>
         <w:t>Slika 4.1.4.</w:t>
       </w:r>
       <w:r>
@@ -14045,7 +14305,6 @@
           <w:id w:val="-2024235851"/>
           <w:citation/>
         </w:sdtPr>
-        <w:sdtEndPr/>
         <w:sdtContent>
           <w:r>
             <w:fldChar w:fldCharType="begin"/>
@@ -14078,7 +14337,6 @@
         <w:rPr>
           <w:noProof/>
         </w:rPr>
-        <w:lastRenderedPageBreak/>
         <w:drawing>
           <wp:inline distT="0" distB="0" distL="0" distR="0">
             <wp:extent cx="2496621" cy="3414298"/>
@@ -14129,6 +14387,7 @@
         <w:jc w:val="center"/>
       </w:pPr>
       <w:r>
+        <w:lastRenderedPageBreak/>
         <w:t>Slika 4.1.5.</w:t>
       </w:r>
       <w:r>
@@ -14168,22 +14427,21 @@
           <w:shd w:val="clear" w:color="auto" w:fill="FFFFFF"/>
         </w:rPr>
         <w:tab/>
+      </w:r>
+      <w:r>
+        <w:rPr>
+          <w:shd w:val="clear" w:color="auto" w:fill="FFFFFF"/>
+        </w:rPr>
         <w:t xml:space="preserve">Istu princip je primenjen i na tekstualnom opisu posla kao i na veštinama kako bi dao </w:t>
       </w:r>
       <w:r>
         <w:rPr>
-          <w:rFonts w:ascii="Arial" w:hAnsi="Arial" w:cs="Arial"/>
-          <w:sz w:val="21"/>
-          <w:szCs w:val="21"/>
           <w:shd w:val="clear" w:color="auto" w:fill="FFFFFF"/>
         </w:rPr>
         <w:t>uvid u to koliko ustvari pojavl</w:t>
       </w:r>
       <w:r>
         <w:rPr>
-          <w:rFonts w:ascii="Arial" w:hAnsi="Arial" w:cs="Arial"/>
-          <w:sz w:val="21"/>
-          <w:szCs w:val="21"/>
           <w:shd w:val="clear" w:color="auto" w:fill="FFFFFF"/>
         </w:rPr>
         <w:t>jivanje jedne reči zaista ne mora da znači da je ona relevatna.</w:t>
@@ -14248,7 +14506,6 @@
         <w:jc w:val="center"/>
       </w:pPr>
       <w:r>
-        <w:lastRenderedPageBreak/>
         <w:t>Slika 4.1.6.</w:t>
       </w:r>
       <w:r>
@@ -14319,6 +14576,7 @@
     <w:p/>
     <w:p>
       <w:r>
+        <w:lastRenderedPageBreak/>
         <w:tab/>
       </w:r>
     </w:p>
@@ -14469,7 +14727,6 @@
         <w:jc w:val="center"/>
       </w:pPr>
       <w:r>
-        <w:lastRenderedPageBreak/>
         <w:t>Slika 4.1.8.</w:t>
       </w:r>
       <w:r>
@@ -14506,6 +14763,7 @@
         <w:rPr>
           <w:noProof/>
         </w:rPr>
+        <w:lastRenderedPageBreak/>
         <w:drawing>
           <wp:inline distT="0" distB="0" distL="0" distR="0">
             <wp:extent cx="3258766" cy="2653969"/>
@@ -14561,6 +14819,9 @@
         <w:jc w:val="center"/>
       </w:pPr>
       <w:r>
+        <w:t xml:space="preserve">Slika </w:t>
+      </w:r>
+      <w:r>
         <w:t>4.1.9.</w:t>
       </w:r>
       <w:r>
@@ -14582,7 +14843,10 @@
         <w:ind w:firstLine="720"/>
       </w:pPr>
       <w:r>
-        <w:t>Kako bi implementirali sistem za preporuku na osnovu saradnje prvo je neophodno da diskretizujemo vrenosti</w:t>
+        <w:t xml:space="preserve">Kako bi implementirali sistem za preporuku na osnovu saradnje prvo je neophodno da diskretizujemo </w:t>
+      </w:r>
+      <w:r>
+        <w:t>vrednosti</w:t>
       </w:r>
       <w:r>
         <w:t xml:space="preserve"> interakcija. Time dobijamo određene vrednosti za određene interakcije.</w:t>
@@ -14598,7 +14862,6 @@
         <w:rPr>
           <w:noProof/>
         </w:rPr>
-        <w:lastRenderedPageBreak/>
         <w:drawing>
           <wp:inline distT="0" distB="0" distL="0" distR="0">
             <wp:extent cx="5515583" cy="2562175"/>
@@ -14650,7 +14913,13 @@
         <w:t>Slika 4.1.10.</w:t>
       </w:r>
       <w:r>
-        <w:t xml:space="preserve"> Diskretizacija interakcija</w:t>
+        <w:t xml:space="preserve"> Diskretizacija </w:t>
+      </w:r>
+      <w:r>
+        <w:t xml:space="preserve">korisničkih </w:t>
+      </w:r>
+      <w:r>
+        <w:t>interakcija</w:t>
       </w:r>
     </w:p>
     <w:p>
@@ -14680,7 +14949,11 @@
         <w:spacing w:line="360" w:lineRule="auto"/>
       </w:pPr>
       <w:r>
-        <w:t>Dobija se 1501 korisnik i 56472 iterakcije. Zatim agregiramo interakcije sumom težina svih interakcija koje su imali i primenjujemo logaritamsku funkciju kako bi imali uravnoteženu distribuciju. Ovo radimo i</w:t>
+        <w:t xml:space="preserve">Dobija se 1501 korisnik i 56472 iterakcije. Zatim agregiramo interakcije sumom težina svih interakcija koje su imali i primenjujemo logaritamsku funkciju kako bi imali uravnoteženu </w:t>
+      </w:r>
+      <w:r>
+        <w:lastRenderedPageBreak/>
+        <w:t>distribuciju. Ovo radimo i</w:t>
       </w:r>
       <w:r>
         <w:t>z razloga š</w:t>
@@ -14840,7 +15113,6 @@
         <w:rPr>
           <w:noProof/>
         </w:rPr>
-        <w:lastRenderedPageBreak/>
         <w:drawing>
           <wp:inline distT="0" distB="0" distL="0" distR="0">
             <wp:extent cx="4163439" cy="3400142"/>
@@ -14891,6 +15163,9 @@
       <w:r>
         <w:t>Slika 4.1.13.</w:t>
       </w:r>
+      <w:r>
+        <w:t xml:space="preserve"> Uravnotežena raspodela interakcija</w:t>
+      </w:r>
     </w:p>
     <w:p/>
     <w:p/>
@@ -14910,7 +15185,6 @@
           <w:id w:val="1309903824"/>
           <w:citation/>
         </w:sdtPr>
-        <w:sdtEndPr/>
         <w:sdtContent>
           <w:r>
             <w:fldChar w:fldCharType="begin"/>
@@ -14947,14 +15221,17 @@
       </w:pPr>
       <w:r>
         <w:tab/>
-        <w:t>Opet primenjujuci tehniku TF-iDF dobijamo vektore međutim sada su ti vektori napravljeni kao kombinacija polja iz opisa posla i polja sa veštinama. Metrika sa kojom ćemo ocenjivati nas sistem za preporku će biti odziv (“recall”)</w:t>
+        <w:t xml:space="preserve">Opet primenjujuci tehniku TF-iDF dobijamo vektore međutim sada su ti vektori napravljeni kao kombinacija polja iz opisa posla i polja sa veštinama. Metrika sa kojom ćemo </w:t>
+      </w:r>
+      <w:r>
+        <w:lastRenderedPageBreak/>
+        <w:t>ocenjivati nas sistem za preporku će biti odziv (“recall”)</w:t>
       </w:r>
       <w:sdt>
         <w:sdtPr>
           <w:id w:val="-1089078238"/>
           <w:citation/>
         </w:sdtPr>
-        <w:sdtEndPr/>
         <w:sdtContent>
           <w:r>
             <w:fldChar w:fldCharType="begin"/>
@@ -15008,7 +15285,6 @@
         <w:rPr>
           <w:noProof/>
         </w:rPr>
-        <w:lastRenderedPageBreak/>
         <w:drawing>
           <wp:inline distT="0" distB="0" distL="0" distR="0">
             <wp:extent cx="4523344" cy="2562024"/>
@@ -15070,7 +15346,16 @@
         <w:t>.</w:t>
       </w:r>
       <w:r>
-        <w:t xml:space="preserve"> preciznost sistema za preporuku</w:t>
+        <w:t xml:space="preserve"> P</w:t>
+      </w:r>
+      <w:r>
+        <w:t>reciznost</w:t>
+      </w:r>
+      <w:r>
+        <w:t xml:space="preserve"> </w:t>
+      </w:r>
+      <w:r>
+        <w:t>sistema za preporuku</w:t>
       </w:r>
     </w:p>
     <w:p>
@@ -15284,7 +15569,7 @@
         <w:spacing w:line="360" w:lineRule="auto"/>
         <w:jc w:val="both"/>
       </w:pPr>
-      <w:bookmarkStart w:id="26" w:name="_Toc525508621"/>
+      <w:bookmarkStart w:id="26" w:name="_Toc525981194"/>
       <w:r>
         <w:lastRenderedPageBreak/>
         <w:t>P</w:t>
@@ -15307,7 +15592,7 @@
         <w:spacing w:line="360" w:lineRule="auto"/>
         <w:jc w:val="both"/>
       </w:pPr>
-      <w:bookmarkStart w:id="27" w:name="_Toc525508622"/>
+      <w:bookmarkStart w:id="27" w:name="_Toc525981195"/>
       <w:r>
         <w:t>Za</w:t>
       </w:r>
@@ -15568,9 +15853,7 @@
         <w:spacing w:line="360" w:lineRule="auto"/>
       </w:pPr>
     </w:p>
-    <w:bookmarkStart w:id="28" w:name="_GoBack" w:displacedByCustomXml="next"/>
-    <w:bookmarkEnd w:id="28" w:displacedByCustomXml="next"/>
-    <w:bookmarkStart w:id="29" w:name="_Toc525508623" w:displacedByCustomXml="next"/>
+    <w:bookmarkStart w:id="28" w:name="_Toc525981196" w:displacedByCustomXml="next"/>
     <w:sdt>
       <w:sdtPr>
         <w:rPr>
@@ -15586,7 +15869,6 @@
           <w:docPartUnique/>
         </w:docPartObj>
       </w:sdtPr>
-      <w:sdtEndPr/>
       <w:sdtContent>
         <w:p>
           <w:pPr>
@@ -15605,14 +15887,13 @@
             </w:rPr>
             <w:t>Reference</w:t>
           </w:r>
-          <w:bookmarkEnd w:id="29"/>
+          <w:bookmarkEnd w:id="28"/>
         </w:p>
         <w:sdt>
           <w:sdtPr>
             <w:id w:val="111145805"/>
             <w:bibliography/>
           </w:sdtPr>
-          <w:sdtEndPr/>
           <w:sdtContent>
             <w:p>
               <w:pPr>
@@ -16470,6 +16751,8 @@
                 <w:fldChar w:fldCharType="end"/>
               </w:r>
             </w:p>
+            <w:bookmarkStart w:id="29" w:name="_GoBack" w:displacedByCustomXml="next"/>
+            <w:bookmarkEnd w:id="29" w:displacedByCustomXml="next"/>
           </w:sdtContent>
         </w:sdt>
       </w:sdtContent>
@@ -16525,11 +16808,6 @@
         <w:docPartUnique/>
       </w:docPartObj>
     </w:sdtPr>
-    <w:sdtEndPr>
-      <w:rPr>
-        <w:rStyle w:val="PageNumber"/>
-      </w:rPr>
-    </w:sdtEndPr>
     <w:sdtContent>
       <w:p>
         <w:pPr>
@@ -16591,7 +16869,6 @@
         <w:docPartUnique/>
       </w:docPartObj>
     </w:sdtPr>
-    <w:sdtEndPr/>
     <w:sdtContent>
       <w:p>
         <w:pPr>
@@ -16656,13 +16933,7 @@
       <w:rPr>
         <w:noProof/>
       </w:rPr>
-      <w:instrText xml:space="preserve"> PAGE   \* MERGEFORM</w:instrText>
-    </w:r>
-    <w:r>
-      <w:rPr>
-        <w:noProof/>
-      </w:rPr>
-      <w:instrText xml:space="preserve">AT </w:instrText>
+      <w:instrText xml:space="preserve"> PAGE   \* MERGEFORMAT </w:instrText>
     </w:r>
     <w:r>
       <w:rPr>
@@ -16753,6 +17024,101 @@
       </w:r>
     </w:p>
   </w:footnote>
+  <w:footnote w:id="1">
+    <w:p>
+      <w:pPr>
+        <w:pStyle w:val="FootnoteText"/>
+      </w:pPr>
+      <w:r>
+        <w:rPr>
+          <w:rStyle w:val="FootnoteReference"/>
+        </w:rPr>
+        <w:footnoteRef/>
+      </w:r>
+      <w:r>
+        <w:t xml:space="preserve"> </w:t>
+      </w:r>
+      <w:r>
+        <w:t>https://pdfs.semanticscholar.org/presentation/a575/e0cef057241668a53e75f0627189a0e7e92a.pdf</w:t>
+      </w:r>
+    </w:p>
+  </w:footnote>
+  <w:footnote w:id="2">
+    <w:p>
+      <w:pPr>
+        <w:pStyle w:val="FootnoteText"/>
+      </w:pPr>
+      <w:r>
+        <w:rPr>
+          <w:rStyle w:val="FootnoteReference"/>
+        </w:rPr>
+        <w:footnoteRef/>
+      </w:r>
+      <w:r>
+        <w:t xml:space="preserve"> </w:t>
+      </w:r>
+      <w:r>
+        <w:t>https://www.themarketingtechnologist.co/building-a-recommendation-engine-for-geek-setting-up-the-prerequisites-13/</w:t>
+      </w:r>
+    </w:p>
+  </w:footnote>
+  <w:footnote w:id="3">
+    <w:p>
+      <w:pPr>
+        <w:pStyle w:val="FootnoteText"/>
+      </w:pPr>
+      <w:r>
+        <w:rPr>
+          <w:rStyle w:val="FootnoteReference"/>
+        </w:rPr>
+        <w:footnoteRef/>
+      </w:r>
+      <w:r>
+        <w:t xml:space="preserve"> </w:t>
+      </w:r>
+      <w:r>
+        <w:t>https://tryolabs.com/blog/introduction-to-recommender-systems/</w:t>
+      </w:r>
+    </w:p>
+  </w:footnote>
+  <w:footnote w:id="4">
+    <w:p>
+      <w:pPr>
+        <w:pStyle w:val="FootnoteText"/>
+      </w:pPr>
+      <w:r>
+        <w:rPr>
+          <w:rStyle w:val="FootnoteReference"/>
+        </w:rPr>
+        <w:footnoteRef/>
+      </w:r>
+      <w:r>
+        <w:t xml:space="preserve"> </w:t>
+      </w:r>
+      <w:r>
+        <w:t>https://janav.wordpress.com/2013/10/27/tf-idf-and-cosine-similarity/</w:t>
+      </w:r>
+    </w:p>
+  </w:footnote>
+  <w:footnote w:id="5">
+    <w:p>
+      <w:pPr>
+        <w:pStyle w:val="FootnoteText"/>
+      </w:pPr>
+      <w:r>
+        <w:rPr>
+          <w:rStyle w:val="FootnoteReference"/>
+        </w:rPr>
+        <w:footnoteRef/>
+      </w:r>
+      <w:r>
+        <w:t xml:space="preserve"> </w:t>
+      </w:r>
+      <w:r>
+        <w:t>http://blog.christianperone.com/2013/09/machine-learning-cosine-similarity-for-vector-space-models-part-iii/</w:t>
+      </w:r>
+    </w:p>
+  </w:footnote>
 </w:footnotes>
 </file>
 
@@ -17211,6 +17577,119 @@
     </w:lvl>
   </w:abstractNum>
   <w:abstractNum w:abstractNumId="4" w15:restartNumberingAfterBreak="0">
+    <w:nsid w:val="1DD63F9E"/>
+    <w:multiLevelType w:val="hybridMultilevel"/>
+    <w:tmpl w:val="8FFC24B0"/>
+    <w:lvl w:ilvl="0" w:tplc="04090001">
+      <w:start w:val="1"/>
+      <w:numFmt w:val="bullet"/>
+      <w:lvlText w:val=""/>
+      <w:lvlJc w:val="left"/>
+      <w:pPr>
+        <w:ind w:left="720" w:hanging="360"/>
+      </w:pPr>
+      <w:rPr>
+        <w:rFonts w:ascii="Symbol" w:hAnsi="Symbol" w:hint="default"/>
+      </w:rPr>
+    </w:lvl>
+    <w:lvl w:ilvl="1" w:tplc="04090003" w:tentative="1">
+      <w:start w:val="1"/>
+      <w:numFmt w:val="bullet"/>
+      <w:lvlText w:val="o"/>
+      <w:lvlJc w:val="left"/>
+      <w:pPr>
+        <w:ind w:left="1440" w:hanging="360"/>
+      </w:pPr>
+      <w:rPr>
+        <w:rFonts w:ascii="Courier New" w:hAnsi="Courier New" w:cs="Courier New" w:hint="default"/>
+      </w:rPr>
+    </w:lvl>
+    <w:lvl w:ilvl="2" w:tplc="04090005" w:tentative="1">
+      <w:start w:val="1"/>
+      <w:numFmt w:val="bullet"/>
+      <w:lvlText w:val=""/>
+      <w:lvlJc w:val="left"/>
+      <w:pPr>
+        <w:ind w:left="2160" w:hanging="360"/>
+      </w:pPr>
+      <w:rPr>
+        <w:rFonts w:ascii="Wingdings" w:hAnsi="Wingdings" w:hint="default"/>
+      </w:rPr>
+    </w:lvl>
+    <w:lvl w:ilvl="3" w:tplc="04090001" w:tentative="1">
+      <w:start w:val="1"/>
+      <w:numFmt w:val="bullet"/>
+      <w:lvlText w:val=""/>
+      <w:lvlJc w:val="left"/>
+      <w:pPr>
+        <w:ind w:left="2880" w:hanging="360"/>
+      </w:pPr>
+      <w:rPr>
+        <w:rFonts w:ascii="Symbol" w:hAnsi="Symbol" w:hint="default"/>
+      </w:rPr>
+    </w:lvl>
+    <w:lvl w:ilvl="4" w:tplc="04090003" w:tentative="1">
+      <w:start w:val="1"/>
+      <w:numFmt w:val="bullet"/>
+      <w:lvlText w:val="o"/>
+      <w:lvlJc w:val="left"/>
+      <w:pPr>
+        <w:ind w:left="3600" w:hanging="360"/>
+      </w:pPr>
+      <w:rPr>
+        <w:rFonts w:ascii="Courier New" w:hAnsi="Courier New" w:cs="Courier New" w:hint="default"/>
+      </w:rPr>
+    </w:lvl>
+    <w:lvl w:ilvl="5" w:tplc="04090005" w:tentative="1">
+      <w:start w:val="1"/>
+      <w:numFmt w:val="bullet"/>
+      <w:lvlText w:val=""/>
+      <w:lvlJc w:val="left"/>
+      <w:pPr>
+        <w:ind w:left="4320" w:hanging="360"/>
+      </w:pPr>
+      <w:rPr>
+        <w:rFonts w:ascii="Wingdings" w:hAnsi="Wingdings" w:hint="default"/>
+      </w:rPr>
+    </w:lvl>
+    <w:lvl w:ilvl="6" w:tplc="04090001" w:tentative="1">
+      <w:start w:val="1"/>
+      <w:numFmt w:val="bullet"/>
+      <w:lvlText w:val=""/>
+      <w:lvlJc w:val="left"/>
+      <w:pPr>
+        <w:ind w:left="5040" w:hanging="360"/>
+      </w:pPr>
+      <w:rPr>
+        <w:rFonts w:ascii="Symbol" w:hAnsi="Symbol" w:hint="default"/>
+      </w:rPr>
+    </w:lvl>
+    <w:lvl w:ilvl="7" w:tplc="04090003" w:tentative="1">
+      <w:start w:val="1"/>
+      <w:numFmt w:val="bullet"/>
+      <w:lvlText w:val="o"/>
+      <w:lvlJc w:val="left"/>
+      <w:pPr>
+        <w:ind w:left="5760" w:hanging="360"/>
+      </w:pPr>
+      <w:rPr>
+        <w:rFonts w:ascii="Courier New" w:hAnsi="Courier New" w:cs="Courier New" w:hint="default"/>
+      </w:rPr>
+    </w:lvl>
+    <w:lvl w:ilvl="8" w:tplc="04090005" w:tentative="1">
+      <w:start w:val="1"/>
+      <w:numFmt w:val="bullet"/>
+      <w:lvlText w:val=""/>
+      <w:lvlJc w:val="left"/>
+      <w:pPr>
+        <w:ind w:left="6480" w:hanging="360"/>
+      </w:pPr>
+      <w:rPr>
+        <w:rFonts w:ascii="Wingdings" w:hAnsi="Wingdings" w:hint="default"/>
+      </w:rPr>
+    </w:lvl>
+  </w:abstractNum>
+  <w:abstractNum w:abstractNumId="5" w15:restartNumberingAfterBreak="0">
     <w:nsid w:val="25543F5D"/>
     <w:multiLevelType w:val="multilevel"/>
     <w:tmpl w:val="2998F176"/>
@@ -17323,7 +17802,7 @@
       </w:rPr>
     </w:lvl>
   </w:abstractNum>
-  <w:abstractNum w:abstractNumId="5" w15:restartNumberingAfterBreak="0">
+  <w:abstractNum w:abstractNumId="6" w15:restartNumberingAfterBreak="0">
     <w:nsid w:val="30B3064C"/>
     <w:multiLevelType w:val="hybridMultilevel"/>
     <w:tmpl w:val="FF5E6870"/>
@@ -17436,7 +17915,7 @@
       </w:rPr>
     </w:lvl>
   </w:abstractNum>
-  <w:abstractNum w:abstractNumId="6" w15:restartNumberingAfterBreak="0">
+  <w:abstractNum w:abstractNumId="7" w15:restartNumberingAfterBreak="0">
     <w:nsid w:val="389C7317"/>
     <w:multiLevelType w:val="multilevel"/>
     <w:tmpl w:val="05C801FE"/>
@@ -17585,7 +18064,7 @@
       </w:rPr>
     </w:lvl>
   </w:abstractNum>
-  <w:abstractNum w:abstractNumId="7" w15:restartNumberingAfterBreak="0">
+  <w:abstractNum w:abstractNumId="8" w15:restartNumberingAfterBreak="0">
     <w:nsid w:val="39290662"/>
     <w:multiLevelType w:val="hybridMultilevel"/>
     <w:tmpl w:val="F9307376"/>
@@ -17698,7 +18177,7 @@
       </w:rPr>
     </w:lvl>
   </w:abstractNum>
-  <w:abstractNum w:abstractNumId="8" w15:restartNumberingAfterBreak="0">
+  <w:abstractNum w:abstractNumId="9" w15:restartNumberingAfterBreak="0">
     <w:nsid w:val="3D192E22"/>
     <w:multiLevelType w:val="hybridMultilevel"/>
     <w:tmpl w:val="219A7D6C"/>
@@ -17811,7 +18290,7 @@
       </w:rPr>
     </w:lvl>
   </w:abstractNum>
-  <w:abstractNum w:abstractNumId="9" w15:restartNumberingAfterBreak="0">
+  <w:abstractNum w:abstractNumId="10" w15:restartNumberingAfterBreak="0">
     <w:nsid w:val="3D5243E1"/>
     <w:multiLevelType w:val="hybridMultilevel"/>
     <w:tmpl w:val="BAEEAB9C"/>
@@ -17924,7 +18403,7 @@
       </w:rPr>
     </w:lvl>
   </w:abstractNum>
-  <w:abstractNum w:abstractNumId="10" w15:restartNumberingAfterBreak="0">
+  <w:abstractNum w:abstractNumId="11" w15:restartNumberingAfterBreak="0">
     <w:nsid w:val="43136D75"/>
     <w:multiLevelType w:val="hybridMultilevel"/>
     <w:tmpl w:val="D9701EEA"/>
@@ -18037,7 +18516,7 @@
       </w:rPr>
     </w:lvl>
   </w:abstractNum>
-  <w:abstractNum w:abstractNumId="11" w15:restartNumberingAfterBreak="0">
+  <w:abstractNum w:abstractNumId="12" w15:restartNumberingAfterBreak="0">
     <w:nsid w:val="48AD58EB"/>
     <w:multiLevelType w:val="multilevel"/>
     <w:tmpl w:val="97564650"/>
@@ -18155,7 +18634,7 @@
       </w:rPr>
     </w:lvl>
   </w:abstractNum>
-  <w:abstractNum w:abstractNumId="12" w15:restartNumberingAfterBreak="0">
+  <w:abstractNum w:abstractNumId="13" w15:restartNumberingAfterBreak="0">
     <w:nsid w:val="59A60BC5"/>
     <w:multiLevelType w:val="hybridMultilevel"/>
     <w:tmpl w:val="69AEB2E8"/>
@@ -18268,7 +18747,120 @@
       </w:rPr>
     </w:lvl>
   </w:abstractNum>
-  <w:abstractNum w:abstractNumId="13" w15:restartNumberingAfterBreak="0">
+  <w:abstractNum w:abstractNumId="14" w15:restartNumberingAfterBreak="0">
+    <w:nsid w:val="5C306B61"/>
+    <w:multiLevelType w:val="hybridMultilevel"/>
+    <w:tmpl w:val="8F8A4B72"/>
+    <w:lvl w:ilvl="0" w:tplc="04090001">
+      <w:start w:val="1"/>
+      <w:numFmt w:val="bullet"/>
+      <w:lvlText w:val=""/>
+      <w:lvlJc w:val="left"/>
+      <w:pPr>
+        <w:ind w:left="720" w:hanging="360"/>
+      </w:pPr>
+      <w:rPr>
+        <w:rFonts w:ascii="Symbol" w:hAnsi="Symbol" w:hint="default"/>
+      </w:rPr>
+    </w:lvl>
+    <w:lvl w:ilvl="1" w:tplc="04090003" w:tentative="1">
+      <w:start w:val="1"/>
+      <w:numFmt w:val="bullet"/>
+      <w:lvlText w:val="o"/>
+      <w:lvlJc w:val="left"/>
+      <w:pPr>
+        <w:ind w:left="1440" w:hanging="360"/>
+      </w:pPr>
+      <w:rPr>
+        <w:rFonts w:ascii="Courier New" w:hAnsi="Courier New" w:cs="Courier New" w:hint="default"/>
+      </w:rPr>
+    </w:lvl>
+    <w:lvl w:ilvl="2" w:tplc="04090005" w:tentative="1">
+      <w:start w:val="1"/>
+      <w:numFmt w:val="bullet"/>
+      <w:lvlText w:val=""/>
+      <w:lvlJc w:val="left"/>
+      <w:pPr>
+        <w:ind w:left="2160" w:hanging="360"/>
+      </w:pPr>
+      <w:rPr>
+        <w:rFonts w:ascii="Wingdings" w:hAnsi="Wingdings" w:hint="default"/>
+      </w:rPr>
+    </w:lvl>
+    <w:lvl w:ilvl="3" w:tplc="04090001" w:tentative="1">
+      <w:start w:val="1"/>
+      <w:numFmt w:val="bullet"/>
+      <w:lvlText w:val=""/>
+      <w:lvlJc w:val="left"/>
+      <w:pPr>
+        <w:ind w:left="2880" w:hanging="360"/>
+      </w:pPr>
+      <w:rPr>
+        <w:rFonts w:ascii="Symbol" w:hAnsi="Symbol" w:hint="default"/>
+      </w:rPr>
+    </w:lvl>
+    <w:lvl w:ilvl="4" w:tplc="04090003" w:tentative="1">
+      <w:start w:val="1"/>
+      <w:numFmt w:val="bullet"/>
+      <w:lvlText w:val="o"/>
+      <w:lvlJc w:val="left"/>
+      <w:pPr>
+        <w:ind w:left="3600" w:hanging="360"/>
+      </w:pPr>
+      <w:rPr>
+        <w:rFonts w:ascii="Courier New" w:hAnsi="Courier New" w:cs="Courier New" w:hint="default"/>
+      </w:rPr>
+    </w:lvl>
+    <w:lvl w:ilvl="5" w:tplc="04090005" w:tentative="1">
+      <w:start w:val="1"/>
+      <w:numFmt w:val="bullet"/>
+      <w:lvlText w:val=""/>
+      <w:lvlJc w:val="left"/>
+      <w:pPr>
+        <w:ind w:left="4320" w:hanging="360"/>
+      </w:pPr>
+      <w:rPr>
+        <w:rFonts w:ascii="Wingdings" w:hAnsi="Wingdings" w:hint="default"/>
+      </w:rPr>
+    </w:lvl>
+    <w:lvl w:ilvl="6" w:tplc="04090001" w:tentative="1">
+      <w:start w:val="1"/>
+      <w:numFmt w:val="bullet"/>
+      <w:lvlText w:val=""/>
+      <w:lvlJc w:val="left"/>
+      <w:pPr>
+        <w:ind w:left="5040" w:hanging="360"/>
+      </w:pPr>
+      <w:rPr>
+        <w:rFonts w:ascii="Symbol" w:hAnsi="Symbol" w:hint="default"/>
+      </w:rPr>
+    </w:lvl>
+    <w:lvl w:ilvl="7" w:tplc="04090003" w:tentative="1">
+      <w:start w:val="1"/>
+      <w:numFmt w:val="bullet"/>
+      <w:lvlText w:val="o"/>
+      <w:lvlJc w:val="left"/>
+      <w:pPr>
+        <w:ind w:left="5760" w:hanging="360"/>
+      </w:pPr>
+      <w:rPr>
+        <w:rFonts w:ascii="Courier New" w:hAnsi="Courier New" w:cs="Courier New" w:hint="default"/>
+      </w:rPr>
+    </w:lvl>
+    <w:lvl w:ilvl="8" w:tplc="04090005" w:tentative="1">
+      <w:start w:val="1"/>
+      <w:numFmt w:val="bullet"/>
+      <w:lvlText w:val=""/>
+      <w:lvlJc w:val="left"/>
+      <w:pPr>
+        <w:ind w:left="6480" w:hanging="360"/>
+      </w:pPr>
+      <w:rPr>
+        <w:rFonts w:ascii="Wingdings" w:hAnsi="Wingdings" w:hint="default"/>
+      </w:rPr>
+    </w:lvl>
+  </w:abstractNum>
+  <w:abstractNum w:abstractNumId="15" w15:restartNumberingAfterBreak="0">
     <w:nsid w:val="60561CC3"/>
     <w:multiLevelType w:val="multilevel"/>
     <w:tmpl w:val="1500E218"/>
@@ -18381,7 +18973,7 @@
       </w:pPr>
     </w:lvl>
   </w:abstractNum>
-  <w:abstractNum w:abstractNumId="14" w15:restartNumberingAfterBreak="0">
+  <w:abstractNum w:abstractNumId="16" w15:restartNumberingAfterBreak="0">
     <w:nsid w:val="60B249E0"/>
     <w:multiLevelType w:val="hybridMultilevel"/>
     <w:tmpl w:val="B9D4B2B2"/>
@@ -18494,7 +19086,7 @@
       </w:rPr>
     </w:lvl>
   </w:abstractNum>
-  <w:abstractNum w:abstractNumId="15" w15:restartNumberingAfterBreak="0">
+  <w:abstractNum w:abstractNumId="17" w15:restartNumberingAfterBreak="0">
     <w:nsid w:val="61BA61BA"/>
     <w:multiLevelType w:val="hybridMultilevel"/>
     <w:tmpl w:val="C638F40C"/>
@@ -18607,7 +19199,7 @@
       </w:rPr>
     </w:lvl>
   </w:abstractNum>
-  <w:abstractNum w:abstractNumId="16" w15:restartNumberingAfterBreak="0">
+  <w:abstractNum w:abstractNumId="18" w15:restartNumberingAfterBreak="0">
     <w:nsid w:val="65EA7F55"/>
     <w:multiLevelType w:val="multilevel"/>
     <w:tmpl w:val="8DDE051A"/>
@@ -18720,7 +19312,7 @@
       </w:rPr>
     </w:lvl>
   </w:abstractNum>
-  <w:abstractNum w:abstractNumId="17" w15:restartNumberingAfterBreak="0">
+  <w:abstractNum w:abstractNumId="19" w15:restartNumberingAfterBreak="0">
     <w:nsid w:val="692E4E0E"/>
     <w:multiLevelType w:val="hybridMultilevel"/>
     <w:tmpl w:val="8826C3B6"/>
@@ -18833,7 +19425,7 @@
       </w:rPr>
     </w:lvl>
   </w:abstractNum>
-  <w:abstractNum w:abstractNumId="18" w15:restartNumberingAfterBreak="0">
+  <w:abstractNum w:abstractNumId="20" w15:restartNumberingAfterBreak="0">
     <w:nsid w:val="6E656747"/>
     <w:multiLevelType w:val="hybridMultilevel"/>
     <w:tmpl w:val="A09AB312"/>
@@ -18946,7 +19538,7 @@
       </w:rPr>
     </w:lvl>
   </w:abstractNum>
-  <w:abstractNum w:abstractNumId="19" w15:restartNumberingAfterBreak="0">
+  <w:abstractNum w:abstractNumId="21" w15:restartNumberingAfterBreak="0">
     <w:nsid w:val="765273B6"/>
     <w:multiLevelType w:val="hybridMultilevel"/>
     <w:tmpl w:val="AD0C263E"/>
@@ -19059,7 +19651,7 @@
       </w:rPr>
     </w:lvl>
   </w:abstractNum>
-  <w:abstractNum w:abstractNumId="20" w15:restartNumberingAfterBreak="0">
+  <w:abstractNum w:abstractNumId="22" w15:restartNumberingAfterBreak="0">
     <w:nsid w:val="76532738"/>
     <w:multiLevelType w:val="hybridMultilevel"/>
     <w:tmpl w:val="90A46F38"/>
@@ -19172,7 +19764,7 @@
       </w:rPr>
     </w:lvl>
   </w:abstractNum>
-  <w:abstractNum w:abstractNumId="21" w15:restartNumberingAfterBreak="0">
+  <w:abstractNum w:abstractNumId="23" w15:restartNumberingAfterBreak="0">
     <w:nsid w:val="770851DC"/>
     <w:multiLevelType w:val="hybridMultilevel"/>
     <w:tmpl w:val="8D92B8E2"/>
@@ -19285,7 +19877,7 @@
       </w:rPr>
     </w:lvl>
   </w:abstractNum>
-  <w:abstractNum w:abstractNumId="22" w15:restartNumberingAfterBreak="0">
+  <w:abstractNum w:abstractNumId="24" w15:restartNumberingAfterBreak="0">
     <w:nsid w:val="7C052DCE"/>
     <w:multiLevelType w:val="hybridMultilevel"/>
     <w:tmpl w:val="F35CB350"/>
@@ -19398,7 +19990,7 @@
       </w:rPr>
     </w:lvl>
   </w:abstractNum>
-  <w:abstractNum w:abstractNumId="23" w15:restartNumberingAfterBreak="0">
+  <w:abstractNum w:abstractNumId="25" w15:restartNumberingAfterBreak="0">
     <w:nsid w:val="7D0D2E86"/>
     <w:multiLevelType w:val="multilevel"/>
     <w:tmpl w:val="ED822CA6"/>
@@ -19548,34 +20140,34 @@
     </w:lvl>
   </w:abstractNum>
   <w:num w:numId="1">
+    <w:abstractNumId w:val="18"/>
+  </w:num>
+  <w:num w:numId="2">
+    <w:abstractNumId w:val="5"/>
+  </w:num>
+  <w:num w:numId="3">
     <w:abstractNumId w:val="16"/>
   </w:num>
-  <w:num w:numId="2">
-    <w:abstractNumId w:val="4"/>
-  </w:num>
-  <w:num w:numId="3">
-    <w:abstractNumId w:val="14"/>
-  </w:num>
   <w:num w:numId="4">
-    <w:abstractNumId w:val="9"/>
+    <w:abstractNumId w:val="10"/>
   </w:num>
   <w:num w:numId="5">
-    <w:abstractNumId w:val="19"/>
+    <w:abstractNumId w:val="21"/>
   </w:num>
   <w:num w:numId="6">
-    <w:abstractNumId w:val="10"/>
+    <w:abstractNumId w:val="11"/>
   </w:num>
   <w:num w:numId="7">
     <w:abstractNumId w:val="3"/>
   </w:num>
   <w:num w:numId="8">
-    <w:abstractNumId w:val="22"/>
+    <w:abstractNumId w:val="24"/>
   </w:num>
   <w:num w:numId="9">
-    <w:abstractNumId w:val="18"/>
+    <w:abstractNumId w:val="20"/>
   </w:num>
   <w:num w:numId="10">
-    <w:abstractNumId w:val="20"/>
+    <w:abstractNumId w:val="22"/>
   </w:num>
   <w:num w:numId="11">
     <w:abstractNumId w:val="1"/>
@@ -19584,40 +20176,46 @@
     <w:abstractNumId w:val="2"/>
   </w:num>
   <w:num w:numId="13">
-    <w:abstractNumId w:val="7"/>
+    <w:abstractNumId w:val="8"/>
   </w:num>
   <w:num w:numId="14">
-    <w:abstractNumId w:val="17"/>
+    <w:abstractNumId w:val="19"/>
   </w:num>
   <w:num w:numId="15">
-    <w:abstractNumId w:val="11"/>
+    <w:abstractNumId w:val="12"/>
   </w:num>
   <w:num w:numId="16">
-    <w:abstractNumId w:val="13"/>
+    <w:abstractNumId w:val="15"/>
   </w:num>
   <w:num w:numId="17">
     <w:abstractNumId w:val="0"/>
   </w:num>
   <w:num w:numId="18">
+    <w:abstractNumId w:val="7"/>
+  </w:num>
+  <w:num w:numId="19">
+    <w:abstractNumId w:val="13"/>
+  </w:num>
+  <w:num w:numId="20">
+    <w:abstractNumId w:val="9"/>
+  </w:num>
+  <w:num w:numId="21">
+    <w:abstractNumId w:val="17"/>
+  </w:num>
+  <w:num w:numId="22">
+    <w:abstractNumId w:val="25"/>
+  </w:num>
+  <w:num w:numId="23">
+    <w:abstractNumId w:val="23"/>
+  </w:num>
+  <w:num w:numId="24">
     <w:abstractNumId w:val="6"/>
   </w:num>
-  <w:num w:numId="19">
-    <w:abstractNumId w:val="12"/>
+  <w:num w:numId="25">
+    <w:abstractNumId w:val="14"/>
   </w:num>
-  <w:num w:numId="20">
-    <w:abstractNumId w:val="8"/>
-  </w:num>
-  <w:num w:numId="21">
-    <w:abstractNumId w:val="15"/>
-  </w:num>
-  <w:num w:numId="22">
-    <w:abstractNumId w:val="23"/>
-  </w:num>
-  <w:num w:numId="23">
-    <w:abstractNumId w:val="21"/>
-  </w:num>
-  <w:num w:numId="24">
-    <w:abstractNumId w:val="5"/>
+  <w:num w:numId="26">
+    <w:abstractNumId w:val="4"/>
   </w:num>
 </w:numbering>
 </file>
@@ -19790,7 +20388,7 @@
     <w:lsdException w:name="Table Web 2" w:semiHidden="1" w:unhideWhenUsed="1"/>
     <w:lsdException w:name="Table Web 3" w:semiHidden="1" w:unhideWhenUsed="1"/>
     <w:lsdException w:name="Balloon Text" w:semiHidden="1" w:unhideWhenUsed="1"/>
-    <w:lsdException w:name="Table Grid" w:semiHidden="1" w:uiPriority="39" w:unhideWhenUsed="1"/>
+    <w:lsdException w:name="Table Grid" w:uiPriority="39"/>
     <w:lsdException w:name="Table Theme" w:semiHidden="1" w:unhideWhenUsed="1"/>
     <w:lsdException w:name="Placeholder Text" w:semiHidden="1"/>
     <w:lsdException w:name="No Spacing" w:uiPriority="1" w:qFormat="1"/>
@@ -20719,6 +21317,18 @@
     <w:rPr>
       <w:b/>
       <w:bCs/>
+    </w:rPr>
+  </w:style>
+  <w:style w:type="character" w:styleId="UnresolvedMention">
+    <w:name w:val="Unresolved Mention"/>
+    <w:basedOn w:val="DefaultParagraphFont"/>
+    <w:uiPriority w:val="99"/>
+    <w:semiHidden/>
+    <w:unhideWhenUsed/>
+    <w:rsid w:val="001A0CF6"/>
+    <w:rPr>
+      <w:color w:val="605E5C"/>
+      <w:shd w:val="clear" w:color="auto" w:fill="E1DFDD"/>
     </w:rPr>
   </w:style>
 </w:styles>
@@ -21955,7 +22565,7 @@
     <b:Year>2001</b:Year>
     <b:URL>http://odur.let.rug.nl/vannoord/TextCat/textcat.pdf</b:URL>
     <b:JournalName>ResearchGate</b:JournalName>
-    <b:RefOrder>13</b:RefOrder>
+    <b:RefOrder>12</b:RefOrder>
   </b:Source>
   <b:Source>
     <b:Tag>Kin50</b:Tag>
@@ -21975,7 +22585,7 @@
         </b:NameList>
       </b:Author>
     </b:Author>
-    <b:RefOrder>14</b:RefOrder>
+    <b:RefOrder>13</b:RefOrder>
   </b:Source>
   <b:Source>
     <b:Tag>10115520169483646</b:Tag>
@@ -22008,7 +22618,7 @@
         </b:NameList>
       </b:Author>
     </b:Author>
-    <b:RefOrder>15</b:RefOrder>
+    <b:RefOrder>14</b:RefOrder>
   </b:Source>
   <b:Source>
     <b:Tag>Mar16</b:Tag>
@@ -22029,7 +22639,7 @@
     <b:URL>https://pdfs.semanticscholar.org/presentation/a575/e0cef057241668a53e75f0627189a0e7e92a.pdf</b:URL>
     <b:Month>April</b:Month>
     <b:Day>11</b:Day>
-    <b:RefOrder>12</b:RefOrder>
+    <b:RefOrder>28</b:RefOrder>
   </b:Source>
   <b:Source>
     <b:Tag>Ter18</b:Tag>
@@ -22191,7 +22801,7 @@
         </b:NameList>
       </b:Author>
     </b:Author>
-    <b:RefOrder>19</b:RefOrder>
+    <b:RefOrder>18</b:RefOrder>
   </b:Source>
   <b:Source>
     <b:Tag>Pro17</b:Tag>
@@ -22232,7 +22842,7 @@
         </b:NameList>
       </b:Author>
     </b:Author>
-    <b:RefOrder>23</b:RefOrder>
+    <b:RefOrder>22</b:RefOrder>
   </b:Source>
   <b:Source>
     <b:Tag>Ton18</b:Tag>
@@ -22254,7 +22864,7 @@
         </b:NameList>
       </b:Author>
     </b:Author>
-    <b:RefOrder>22</b:RefOrder>
+    <b:RefOrder>21</b:RefOrder>
   </b:Source>
   <b:Source>
     <b:Tag>Per13</b:Tag>
@@ -22277,7 +22887,7 @@
         </b:NameList>
       </b:Author>
     </b:Author>
-    <b:RefOrder>24</b:RefOrder>
+    <b:RefOrder>23</b:RefOrder>
   </b:Source>
   <b:Source>
     <b:Tag>Dom16</b:Tag>
@@ -22419,7 +23029,7 @@
         </b:NameList>
       </b:Author>
     </b:Author>
-    <b:RefOrder>18</b:RefOrder>
+    <b:RefOrder>17</b:RefOrder>
   </b:Source>
   <b:Source>
     <b:Tag>Bal97</b:Tag>
@@ -22444,7 +23054,7 @@
         </b:NameList>
       </b:Author>
     </b:Author>
-    <b:RefOrder>21</b:RefOrder>
+    <b:RefOrder>20</b:RefOrder>
   </b:Source>
   <b:Source>
     <b:Tag>Lop11</b:Tag>
@@ -22474,7 +23084,7 @@
         </b:NameList>
       </b:Author>
     </b:Author>
-    <b:RefOrder>20</b:RefOrder>
+    <b:RefOrder>19</b:RefOrder>
   </b:Source>
   <b:Source>
     <b:Tag>Fad17</b:Tag>
@@ -22499,7 +23109,7 @@
         </b:NameList>
       </b:Author>
     </b:Author>
-    <b:RefOrder>16</b:RefOrder>
+    <b:RefOrder>15</b:RefOrder>
   </b:Source>
   <b:Source>
     <b:Tag>Hua04</b:Tag>
@@ -22527,7 +23137,7 @@
         </b:NameList>
       </b:Author>
     </b:Author>
-    <b:RefOrder>17</b:RefOrder>
+    <b:RefOrder>16</b:RefOrder>
   </b:Source>
   <b:Source>
     <b:Tag>Bou15</b:Tag>
@@ -22568,7 +23178,7 @@
     <b:InternetSiteTitle>Kaggle</b:InternetSiteTitle>
     <b:URL>https://www.kaggle.com/PromptCloudHQ/us-technology-jobs-on-dicecom/home</b:URL>
     <b:Year>2017</b:Year>
-    <b:RefOrder>25</b:RefOrder>
+    <b:RefOrder>24</b:RefOrder>
   </b:Source>
   <b:Source>
     <b:Tag>Pyt17</b:Tag>
@@ -22587,7 +23197,7 @@
     <b:InternetSiteTitle>Pythonspot</b:InternetSiteTitle>
     <b:URL>https://pythonspot.com/nltk-stop-words/</b:URL>
     <b:Year>2017</b:Year>
-    <b:RefOrder>26</b:RefOrder>
+    <b:RefOrder>25</b:RefOrder>
   </b:Source>
   <b:Source>
     <b:Tag>Sch97</b:Tag>
@@ -22609,7 +23219,7 @@
         </b:NameList>
       </b:Author>
     </b:Author>
-    <b:RefOrder>27</b:RefOrder>
+    <b:RefOrder>26</b:RefOrder>
   </b:Source>
   <b:Source>
     <b:Tag>Shu18</b:Tag>
@@ -22632,13 +23242,13 @@
         </b:NameList>
       </b:Author>
     </b:Author>
-    <b:RefOrder>28</b:RefOrder>
+    <b:RefOrder>27</b:RefOrder>
   </b:Source>
 </b:Sources>
 </file>
 
 <file path=customXml/itemProps1.xml><?xml version="1.0" encoding="utf-8"?>
-<ds:datastoreItem xmlns:ds="http://schemas.openxmlformats.org/officeDocument/2006/customXml" ds:itemID="{985AE470-1C5A-B145-9337-79840D6CD476}">
+<ds:datastoreItem xmlns:ds="http://schemas.openxmlformats.org/officeDocument/2006/customXml" ds:itemID="{051E7C42-9D46-B34F-B63A-D1BFA39B43B1}">
   <ds:schemaRefs>
     <ds:schemaRef ds:uri="http://schemas.openxmlformats.org/officeDocument/2006/bibliography"/>
   </ds:schemaRefs>

</xml_diff>